<commit_message>
Adição dos histórias de usuário
</commit_message>
<xml_diff>
--- a/1.Requisitos/SYLF - Visão.docx
+++ b/1.Requisitos/SYLF - Visão.docx
@@ -7,55 +7,6 @@
       <w:pPr>
         <w:jc w:val="center"/>
       </w:pPr>
-      <w:r>
-        <w:rPr>
-          <w:noProof/>
-        </w:rPr>
-        <w:drawing>
-          <wp:inline distT="0" distB="0" distL="0" distR="0" wp14:anchorId="59169FFA" wp14:editId="540412C2">
-            <wp:extent cx="2857500" cy="2857500"/>
-            <wp:effectExtent l="0" t="0" r="0" b="0"/>
-            <wp:docPr id="4" name="Imagem 4" descr="Resultado de imagem para análise e desenvolvimento de sistemas"/>
-            <wp:cNvGraphicFramePr/>
-            <a:graphic xmlns:a="http://schemas.openxmlformats.org/drawingml/2006/main">
-              <a:graphicData uri="http://schemas.openxmlformats.org/drawingml/2006/picture">
-                <pic:pic xmlns:pic="http://schemas.openxmlformats.org/drawingml/2006/picture">
-                  <pic:nvPicPr>
-                    <pic:cNvPr id="4" name="Imagem 4" descr="Resultado de imagem para análise e desenvolvimento de sistemas"/>
-                    <pic:cNvPicPr/>
-                  </pic:nvPicPr>
-                  <pic:blipFill>
-                    <a:blip r:embed="rId8">
-                      <a:extLst>
-                        <a:ext uri="{28A0092B-C50C-407E-A947-70E740481C1C}">
-                          <a14:useLocalDpi xmlns:a14="http://schemas.microsoft.com/office/drawing/2010/main" val="0"/>
-                        </a:ext>
-                      </a:extLst>
-                    </a:blip>
-                    <a:srcRect/>
-                    <a:stretch>
-                      <a:fillRect/>
-                    </a:stretch>
-                  </pic:blipFill>
-                  <pic:spPr bwMode="auto">
-                    <a:xfrm>
-                      <a:off x="0" y="0"/>
-                      <a:ext cx="2857500" cy="2857500"/>
-                    </a:xfrm>
-                    <a:prstGeom prst="rect">
-                      <a:avLst/>
-                    </a:prstGeom>
-                    <a:noFill/>
-                    <a:ln>
-                      <a:noFill/>
-                    </a:ln>
-                  </pic:spPr>
-                </pic:pic>
-              </a:graphicData>
-            </a:graphic>
-          </wp:inline>
-        </w:drawing>
-      </w:r>
     </w:p>
     <w:p/>
     <w:p/>
@@ -89,7 +40,23 @@
           <w:i/>
           <w:color w:val="0000FF"/>
         </w:rPr>
-        <w:t>[A figura a cima serve de modelo para templates. Para clientes, alterar com a marca do cliente]</w:t>
+        <w:t xml:space="preserve">[A figura a cima serve de modelo para </w:t>
+      </w:r>
+      <w:proofErr w:type="spellStart"/>
+      <w:r>
+        <w:rPr>
+          <w:i/>
+          <w:color w:val="0000FF"/>
+        </w:rPr>
+        <w:t>templates</w:t>
+      </w:r>
+      <w:proofErr w:type="spellEnd"/>
+      <w:r>
+        <w:rPr>
+          <w:i/>
+          <w:color w:val="0000FF"/>
+        </w:rPr>
+        <w:t>. Para clientes, alterar com a marca do cliente]</w:t>
       </w:r>
     </w:p>
     <w:p>
@@ -368,7 +335,18 @@
                                     <w:szCs w:val="32"/>
                                     <w:lang w:val="pt-PT"/>
                                   </w:rPr>
-                                  <w:t>1.0</w:t>
+                                  <w:t>1.</w:t>
+                                </w:r>
+                                <w:r>
+                                  <w:rPr>
+                                    <w:rFonts w:ascii="Segoe UI" w:hAnsi="Segoe UI" w:cs="Segoe UI"/>
+                                    <w:b w:val="0"/>
+                                    <w:color w:val="171717" w:themeColor="background2" w:themeShade="1A"/>
+                                    <w:sz w:val="32"/>
+                                    <w:szCs w:val="32"/>
+                                    <w:lang w:val="pt-PT"/>
+                                  </w:rPr>
+                                  <w:t>1</w:t>
                                 </w:r>
                                 <w:r>
                                   <w:rPr>
@@ -428,7 +406,11 @@
           </mc:Choice>
           <mc:Fallback>
             <w:pict>
-              <v:shape w14:anchorId="2254E378" id="_x0000_s1027" type="#_x0000_t202" style="position:absolute;left:0;text-align:left;margin-left:-54.4pt;margin-top:15.5pt;width:559.25pt;height:47.05pt;z-index:251660288;visibility:visible;mso-wrap-style:square;mso-width-percent:0;mso-height-percent:0;mso-wrap-distance-left:9pt;mso-wrap-distance-top:0;mso-wrap-distance-right:9pt;mso-wrap-distance-bottom:0;mso-position-horizontal:absolute;mso-position-horizontal-relative:text;mso-position-vertical:absolute;mso-position-vertical-relative:text;mso-width-percent:0;mso-height-percent:0;mso-width-relative:page;mso-height-relative:page;v-text-anchor:top" o:gfxdata="UEsDBBQABgAIAAAAIQC2gziS/gAAAOEBAAATAAAAW0NvbnRlbnRfVHlwZXNdLnhtbJSRQU7DMBBF&#10;90jcwfIWJU67QAgl6YK0S0CoHGBkTxKLZGx5TGhvj5O2G0SRWNoz/78nu9wcxkFMGNg6quQqL6RA&#10;0s5Y6ir5vt9lD1JwBDIwOMJKHpHlpr69KfdHjyxSmriSfYz+USnWPY7AufNIadK6MEJMx9ApD/oD&#10;OlTrorhX2lFEilmcO2RdNtjC5xDF9pCuTyYBB5bi6bQ4syoJ3g9WQ0ymaiLzg5KdCXlKLjvcW893&#10;SUOqXwnz5DrgnHtJTxOsQfEKIT7DmDSUCaxw7Rqn8787ZsmRM9e2VmPeBN4uqYvTtW7jvijg9N/y&#10;JsXecLq0q+WD6m8AAAD//wMAUEsDBBQABgAIAAAAIQA4/SH/1gAAAJQBAAALAAAAX3JlbHMvLnJl&#10;bHOkkMFqwzAMhu+DvYPRfXGawxijTi+j0GvpHsDYimMaW0Yy2fr2M4PBMnrbUb/Q94l/f/hMi1qR&#10;JVI2sOt6UJgd+ZiDgffL8ekFlFSbvV0oo4EbChzGx4f9GRdb25HMsYhqlCwG5lrLq9biZkxWOiqY&#10;22YiTra2kYMu1l1tQD30/bPm3wwYN0x18gb45AdQl1tp5j/sFB2T0FQ7R0nTNEV3j6o9feQzro1i&#10;OWA14Fm+Q8a1a8+Bvu/d/dMb2JY5uiPbhG/ktn4cqGU/er3pcvwCAAD//wMAUEsDBBQABgAIAAAA&#10;IQBc3QRe9gEAANEDAAAOAAAAZHJzL2Uyb0RvYy54bWysU9uO0zAQfUfiHyy/07SlpWzUdLV0VYS0&#10;XKSFD3AcJ7FwPGbsNilfz9jJdgu8IfJgeTz2mTlnTra3Q2fYSaHXYAu+mM05U1ZCpW1T8G9fD6/e&#10;cuaDsJUwYFXBz8rz293LF9ve5WoJLZhKISMQ6/PeFbwNweVZ5mWrOuFn4JSlZA3YiUAhNlmFoif0&#10;zmTL+fxN1gNWDkEq7+n0fkzyXcKvayXD57r2KjBTcOotpBXTWsY1221F3qBwrZZTG+IfuuiEtlT0&#10;AnUvgmBH1H9BdVoieKjDTEKXQV1rqRIHYrOY/8HmsRVOJS4kjncXmfz/g5WfTo/uC7IwvIOBBphI&#10;ePcA8rtnFvatsI26Q4S+VaKiwosoWdY7n09Po9Q+9xGk7D9CRUMWxwAJaKixi6oQT0boNIDzRXQ1&#10;BCbpcLOYL1ebNWeScuubzfr1OpUQ+dNrhz68V9CxuCk40lATujg9+BC7EfnTlVjMg9HVQRuTAmzK&#10;vUF2EmSAQ/om9N+uGRsvW4jPRsR4kmhGZiPHMJQD09WkQWRdQnUm3gijr+g/oE0L+JOznjxVcP/j&#10;KFBxZj5Y0u5msVpFE6Zgtd4sKcDrTHmdEVYSVMEDZ+N2H0bjHh3qpqVK47Qs3JHetU5SPHc1tU++&#10;SQpNHo/GvI7Trec/cfcLAAD//wMAUEsDBBQABgAIAAAAIQDhK5fA4AAAAAwBAAAPAAAAZHJzL2Rv&#10;d25yZXYueG1sTI/BTsMwEETvSPyDtUhcUGun0KYNcSpAAnFt6QdsYjeJiNdR7Dbp37M90dusZjT7&#10;Jt9OrhNnO4TWk4ZkrkBYqrxpqdZw+PmcrUGEiGSw82Q1XGyAbXF/l2Nm/Eg7e97HWnAJhQw1NDH2&#10;mZShaqzDMPe9JfaOfnAY+RxqaQYcudx1cqHUSjpsiT802NuPxla/+5PTcPwen5absfyKh3T3snrH&#10;Ni39RevHh+ntFUS0U/wPwxWf0aFgptKfyATRaZglas3sUcNzwqOuCaU2KYiS1WKZgCxyeTui+AMA&#10;AP//AwBQSwECLQAUAAYACAAAACEAtoM4kv4AAADhAQAAEwAAAAAAAAAAAAAAAAAAAAAAW0NvbnRl&#10;bnRfVHlwZXNdLnhtbFBLAQItABQABgAIAAAAIQA4/SH/1gAAAJQBAAALAAAAAAAAAAAAAAAAAC8B&#10;AABfcmVscy8ucmVsc1BLAQItABQABgAIAAAAIQBc3QRe9gEAANEDAAAOAAAAAAAAAAAAAAAAAC4C&#10;AABkcnMvZTJvRG9jLnhtbFBLAQItABQABgAIAAAAIQDhK5fA4AAAAAwBAAAPAAAAAAAAAAAAAAAA&#10;AFAEAABkcnMvZG93bnJldi54bWxQSwUGAAAAAAQABADzAAAAXQUAAAAA&#10;" stroked="f">
+              <v:shapetype w14:anchorId="2254E378" id="_x0000_t202" coordsize="21600,21600" o:spt="202" path="m,l,21600r21600,l21600,xe">
+                <v:stroke joinstyle="miter"/>
+                <v:path gradientshapeok="t" o:connecttype="rect"/>
+              </v:shapetype>
+              <v:shape id="_x0000_s1027" type="#_x0000_t202" style="position:absolute;left:0;text-align:left;margin-left:-54.4pt;margin-top:15.5pt;width:559.25pt;height:47.05pt;z-index:251660288;visibility:visible;mso-wrap-style:square;mso-width-percent:0;mso-height-percent:0;mso-wrap-distance-left:9pt;mso-wrap-distance-top:0;mso-wrap-distance-right:9pt;mso-wrap-distance-bottom:0;mso-position-horizontal:absolute;mso-position-horizontal-relative:text;mso-position-vertical:absolute;mso-position-vertical-relative:text;mso-width-percent:0;mso-height-percent:0;mso-width-relative:page;mso-height-relative:page;v-text-anchor:top" o:gfxdata="UEsDBBQABgAIAAAAIQC2gziS/gAAAOEBAAATAAAAW0NvbnRlbnRfVHlwZXNdLnhtbJSRQU7DMBBF&#10;90jcwfIWJU67QAgl6YK0S0CoHGBkTxKLZGx5TGhvj5O2G0SRWNoz/78nu9wcxkFMGNg6quQqL6RA&#10;0s5Y6ir5vt9lD1JwBDIwOMJKHpHlpr69KfdHjyxSmriSfYz+USnWPY7AufNIadK6MEJMx9ApD/oD&#10;OlTrorhX2lFEilmcO2RdNtjC5xDF9pCuTyYBB5bi6bQ4syoJ3g9WQ0ymaiLzg5KdCXlKLjvcW893&#10;SUOqXwnz5DrgnHtJTxOsQfEKIT7DmDSUCaxw7Rqn8787ZsmRM9e2VmPeBN4uqYvTtW7jvijg9N/y&#10;JsXecLq0q+WD6m8AAAD//wMAUEsDBBQABgAIAAAAIQA4/SH/1gAAAJQBAAALAAAAX3JlbHMvLnJl&#10;bHOkkMFqwzAMhu+DvYPRfXGawxijTi+j0GvpHsDYimMaW0Yy2fr2M4PBMnrbUb/Q94l/f/hMi1qR&#10;JVI2sOt6UJgd+ZiDgffL8ekFlFSbvV0oo4EbChzGx4f9GRdb25HMsYhqlCwG5lrLq9biZkxWOiqY&#10;22YiTra2kYMu1l1tQD30/bPm3wwYN0x18gb45AdQl1tp5j/sFB2T0FQ7R0nTNEV3j6o9feQzro1i&#10;OWA14Fm+Q8a1a8+Bvu/d/dMb2JY5uiPbhG/ktn4cqGU/er3pcvwCAAD//wMAUEsDBBQABgAIAAAA&#10;IQBc3QRe9gEAANEDAAAOAAAAZHJzL2Uyb0RvYy54bWysU9uO0zAQfUfiHyy/07SlpWzUdLV0VYS0&#10;XKSFD3AcJ7FwPGbsNilfz9jJdgu8IfJgeTz2mTlnTra3Q2fYSaHXYAu+mM05U1ZCpW1T8G9fD6/e&#10;cuaDsJUwYFXBz8rz293LF9ve5WoJLZhKISMQ6/PeFbwNweVZ5mWrOuFn4JSlZA3YiUAhNlmFoif0&#10;zmTL+fxN1gNWDkEq7+n0fkzyXcKvayXD57r2KjBTcOotpBXTWsY1221F3qBwrZZTG+IfuuiEtlT0&#10;AnUvgmBH1H9BdVoieKjDTEKXQV1rqRIHYrOY/8HmsRVOJS4kjncXmfz/g5WfTo/uC7IwvIOBBphI&#10;ePcA8rtnFvatsI26Q4S+VaKiwosoWdY7n09Po9Q+9xGk7D9CRUMWxwAJaKixi6oQT0boNIDzRXQ1&#10;BCbpcLOYL1ebNWeScuubzfr1OpUQ+dNrhz68V9CxuCk40lATujg9+BC7EfnTlVjMg9HVQRuTAmzK&#10;vUF2EmSAQ/om9N+uGRsvW4jPRsR4kmhGZiPHMJQD09WkQWRdQnUm3gijr+g/oE0L+JOznjxVcP/j&#10;KFBxZj5Y0u5msVpFE6Zgtd4sKcDrTHmdEVYSVMEDZ+N2H0bjHh3qpqVK47Qs3JHetU5SPHc1tU++&#10;SQpNHo/GvI7Trec/cfcLAAD//wMAUEsDBBQABgAIAAAAIQDhK5fA4AAAAAwBAAAPAAAAZHJzL2Rv&#10;d25yZXYueG1sTI/BTsMwEETvSPyDtUhcUGun0KYNcSpAAnFt6QdsYjeJiNdR7Dbp37M90dusZjT7&#10;Jt9OrhNnO4TWk4ZkrkBYqrxpqdZw+PmcrUGEiGSw82Q1XGyAbXF/l2Nm/Eg7e97HWnAJhQw1NDH2&#10;mZShaqzDMPe9JfaOfnAY+RxqaQYcudx1cqHUSjpsiT802NuPxla/+5PTcPwen5absfyKh3T3snrH&#10;Ni39RevHh+ntFUS0U/wPwxWf0aFgptKfyATRaZglas3sUcNzwqOuCaU2KYiS1WKZgCxyeTui+AMA&#10;AP//AwBQSwECLQAUAAYACAAAACEAtoM4kv4AAADhAQAAEwAAAAAAAAAAAAAAAAAAAAAAW0NvbnRl&#10;bnRfVHlwZXNdLnhtbFBLAQItABQABgAIAAAAIQA4/SH/1gAAAJQBAAALAAAAAAAAAAAAAAAAAC8B&#10;AABfcmVscy8ucmVsc1BLAQItABQABgAIAAAAIQBc3QRe9gEAANEDAAAOAAAAAAAAAAAAAAAAAC4C&#10;AABkcnMvZTJvRG9jLnhtbFBLAQItABQABgAIAAAAIQDhK5fA4AAAAAwBAAAPAAAAAAAAAAAAAAAA&#10;AFAEAABkcnMvZG93bnJldi54bWxQSwUGAAAAAAQABADzAAAAXQUAAAAA&#10;" stroked="f">
                 <v:textbox>
                   <w:txbxContent>
                     <w:sdt>
@@ -479,7 +461,18 @@
                               <w:szCs w:val="32"/>
                               <w:lang w:val="pt-PT"/>
                             </w:rPr>
-                            <w:t>1.0</w:t>
+                            <w:t>1.</w:t>
+                          </w:r>
+                          <w:r>
+                            <w:rPr>
+                              <w:rFonts w:ascii="Segoe UI" w:hAnsi="Segoe UI" w:cs="Segoe UI"/>
+                              <w:b w:val="0"/>
+                              <w:color w:val="171717" w:themeColor="background2" w:themeShade="1A"/>
+                              <w:sz w:val="32"/>
+                              <w:szCs w:val="32"/>
+                              <w:lang w:val="pt-PT"/>
+                            </w:rPr>
+                            <w:t>1</w:t>
                           </w:r>
                           <w:r>
                             <w:rPr>
@@ -565,8 +558,8 @@
           <w:tab w:val="left" w:pos="3700"/>
         </w:tabs>
         <w:sectPr>
-          <w:headerReference w:type="first" r:id="rId9"/>
-          <w:footerReference w:type="first" r:id="rId10"/>
+          <w:headerReference w:type="first" r:id="rId8"/>
+          <w:footerReference w:type="first" r:id="rId9"/>
           <w:pgSz w:w="11907" w:h="16840" w:code="9"/>
           <w:pgMar w:top="851" w:right="851" w:bottom="851" w:left="1418" w:header="851" w:footer="851" w:gutter="0"/>
           <w:cols w:space="708"/>
@@ -785,16 +778,7 @@
                               <w:sz w:val="40"/>
                               <w:lang w:val="en-US"/>
                             </w:rPr>
-                            <w:t>See Your</w:t>
-                          </w:r>
-                          <w:r>
-                            <w:rPr>
-                              <w:rFonts w:ascii="Segoe UI" w:hAnsi="Segoe UI" w:cs="Segoe UI"/>
-                              <w:color w:val="171717" w:themeColor="background2" w:themeShade="1A"/>
-                              <w:sz w:val="40"/>
-                              <w:lang w:val="en-US"/>
-                            </w:rPr>
-                            <w:t xml:space="preserve"> Line Follower</w:t>
+                            <w:t>See Your Line Follower</w:t>
                           </w:r>
                         </w:p>
                       </w:sdtContent>
@@ -980,32 +964,77 @@
           <w:p>
             <w:pPr>
               <w:pStyle w:val="Instruo"/>
+              <w:rPr>
+                <w:i w:val="0"/>
+                <w:iCs/>
+                <w:color w:val="auto"/>
+              </w:rPr>
             </w:pPr>
             <w:r>
+              <w:rPr>
+                <w:i w:val="0"/>
+                <w:iCs/>
+                <w:color w:val="auto"/>
+              </w:rPr>
               <w:t>[</w:t>
             </w:r>
             <w:r>
+              <w:rPr>
+                <w:i w:val="0"/>
+                <w:iCs/>
+                <w:color w:val="auto"/>
+              </w:rPr>
               <w:t>04</w:t>
             </w:r>
             <w:r>
+              <w:rPr>
+                <w:i w:val="0"/>
+                <w:iCs/>
+                <w:color w:val="auto"/>
+              </w:rPr>
               <w:t>/</w:t>
             </w:r>
             <w:r>
+              <w:rPr>
+                <w:i w:val="0"/>
+                <w:iCs/>
+                <w:color w:val="auto"/>
+              </w:rPr>
               <w:t>09</w:t>
             </w:r>
             <w:r>
+              <w:rPr>
+                <w:i w:val="0"/>
+                <w:iCs/>
+                <w:color w:val="auto"/>
+              </w:rPr>
               <w:t>/</w:t>
             </w:r>
             <w:r>
+              <w:rPr>
+                <w:i w:val="0"/>
+                <w:iCs/>
+                <w:color w:val="auto"/>
+              </w:rPr>
               <w:t>2025</w:t>
             </w:r>
             <w:r>
+              <w:rPr>
+                <w:i w:val="0"/>
+                <w:iCs/>
+                <w:color w:val="auto"/>
+              </w:rPr>
               <w:t>]</w:t>
             </w:r>
           </w:p>
           <w:p>
             <w:pPr>
               <w:pStyle w:val="Instruo"/>
+              <w:rPr>
+                <w:i w:val="0"/>
+                <w:iCs/>
+                <w:color w:val="auto"/>
+              </w:rPr>
             </w:pPr>
           </w:p>
         </w:tc>
@@ -1016,14 +1045,34 @@
           <w:p>
             <w:pPr>
               <w:pStyle w:val="Instruo"/>
+              <w:rPr>
+                <w:i w:val="0"/>
+                <w:iCs/>
+                <w:color w:val="auto"/>
+              </w:rPr>
             </w:pPr>
             <w:r>
+              <w:rPr>
+                <w:i w:val="0"/>
+                <w:iCs/>
+                <w:color w:val="auto"/>
+              </w:rPr>
               <w:t>[</w:t>
             </w:r>
             <w:r>
+              <w:rPr>
+                <w:i w:val="0"/>
+                <w:iCs/>
+                <w:color w:val="auto"/>
+              </w:rPr>
               <w:t>1.0</w:t>
             </w:r>
             <w:r>
+              <w:rPr>
+                <w:i w:val="0"/>
+                <w:iCs/>
+                <w:color w:val="auto"/>
+              </w:rPr>
               <w:t>]</w:t>
             </w:r>
           </w:p>
@@ -1035,8 +1084,18 @@
           <w:p>
             <w:pPr>
               <w:pStyle w:val="Instruo"/>
+              <w:rPr>
+                <w:i w:val="0"/>
+                <w:iCs/>
+                <w:color w:val="auto"/>
+              </w:rPr>
             </w:pPr>
             <w:r>
+              <w:rPr>
+                <w:i w:val="0"/>
+                <w:iCs/>
+                <w:color w:val="auto"/>
+              </w:rPr>
               <w:t>Primeiras anotações da visão, necessidades e soluções do projeto.</w:t>
             </w:r>
           </w:p>
@@ -1048,9 +1107,37 @@
           <w:p>
             <w:pPr>
               <w:pStyle w:val="Instruo"/>
+              <w:rPr>
+                <w:i w:val="0"/>
+                <w:iCs/>
+                <w:color w:val="auto"/>
+              </w:rPr>
             </w:pPr>
             <w:r>
-              <w:t>Brian Agyei Kofi Wealth</w:t>
+              <w:rPr>
+                <w:i w:val="0"/>
+                <w:iCs/>
+                <w:color w:val="auto"/>
+              </w:rPr>
+              <w:t xml:space="preserve">Brian </w:t>
+            </w:r>
+            <w:proofErr w:type="spellStart"/>
+            <w:r>
+              <w:rPr>
+                <w:i w:val="0"/>
+                <w:iCs/>
+                <w:color w:val="auto"/>
+              </w:rPr>
+              <w:t>Agyei</w:t>
+            </w:r>
+            <w:proofErr w:type="spellEnd"/>
+            <w:r>
+              <w:rPr>
+                <w:i w:val="0"/>
+                <w:iCs/>
+                <w:color w:val="auto"/>
+              </w:rPr>
+              <w:t xml:space="preserve"> Kofi Wealth</w:t>
             </w:r>
           </w:p>
         </w:tc>
@@ -1067,6 +1154,9 @@
             <w:pPr>
               <w:jc w:val="left"/>
             </w:pPr>
+            <w:r>
+              <w:t>[10/09/2025]</w:t>
+            </w:r>
           </w:p>
         </w:tc>
         <w:tc>
@@ -1077,6 +1167,9 @@
             <w:pPr>
               <w:jc w:val="left"/>
             </w:pPr>
+            <w:r>
+              <w:t>[1.1]</w:t>
+            </w:r>
           </w:p>
         </w:tc>
         <w:tc>
@@ -1087,6 +1180,12 @@
             <w:pPr>
               <w:jc w:val="left"/>
             </w:pPr>
+            <w:r>
+              <w:t>Revisão e reajuste</w:t>
+            </w:r>
+            <w:r>
+              <w:t xml:space="preserve"> dos problemas e necessidades</w:t>
+            </w:r>
           </w:p>
         </w:tc>
         <w:tc>
@@ -1097,6 +1196,17 @@
             <w:pPr>
               <w:jc w:val="left"/>
             </w:pPr>
+            <w:r>
+              <w:t xml:space="preserve">Brian </w:t>
+            </w:r>
+            <w:proofErr w:type="spellStart"/>
+            <w:r>
+              <w:t>Agyei</w:t>
+            </w:r>
+            <w:proofErr w:type="spellEnd"/>
+            <w:r>
+              <w:t xml:space="preserve"> Kofi Wealth</w:t>
+            </w:r>
           </w:p>
         </w:tc>
       </w:tr>
@@ -1929,7 +2039,79 @@
           <w:iCs/>
           <w:color w:val="auto"/>
         </w:rPr>
-        <w:t>O Sistema SYLF – See Your Line Follwer tem como objetivo monitorar e modificar os componentes usados em um seguidor de linha, retornando os valores e estados dos mesmo</w:t>
+        <w:t xml:space="preserve">O Sistema SYLF – </w:t>
+      </w:r>
+      <w:proofErr w:type="spellStart"/>
+      <w:r>
+        <w:rPr>
+          <w:i w:val="0"/>
+          <w:iCs/>
+          <w:color w:val="auto"/>
+        </w:rPr>
+        <w:t>See</w:t>
+      </w:r>
+      <w:proofErr w:type="spellEnd"/>
+      <w:r>
+        <w:rPr>
+          <w:i w:val="0"/>
+          <w:iCs/>
+          <w:color w:val="auto"/>
+        </w:rPr>
+        <w:t xml:space="preserve"> </w:t>
+      </w:r>
+      <w:proofErr w:type="spellStart"/>
+      <w:r>
+        <w:rPr>
+          <w:i w:val="0"/>
+          <w:iCs/>
+          <w:color w:val="auto"/>
+        </w:rPr>
+        <w:t>Your</w:t>
+      </w:r>
+      <w:proofErr w:type="spellEnd"/>
+      <w:r>
+        <w:rPr>
+          <w:i w:val="0"/>
+          <w:iCs/>
+          <w:color w:val="auto"/>
+        </w:rPr>
+        <w:t xml:space="preserve"> </w:t>
+      </w:r>
+      <w:proofErr w:type="spellStart"/>
+      <w:r>
+        <w:rPr>
+          <w:i w:val="0"/>
+          <w:iCs/>
+          <w:color w:val="auto"/>
+        </w:rPr>
+        <w:t>Line</w:t>
+      </w:r>
+      <w:proofErr w:type="spellEnd"/>
+      <w:r>
+        <w:rPr>
+          <w:i w:val="0"/>
+          <w:iCs/>
+          <w:color w:val="auto"/>
+        </w:rPr>
+        <w:t xml:space="preserve"> </w:t>
+      </w:r>
+      <w:proofErr w:type="spellStart"/>
+      <w:r>
+        <w:rPr>
+          <w:i w:val="0"/>
+          <w:iCs/>
+          <w:color w:val="auto"/>
+        </w:rPr>
+        <w:t>Follwer</w:t>
+      </w:r>
+      <w:proofErr w:type="spellEnd"/>
+      <w:r>
+        <w:rPr>
+          <w:i w:val="0"/>
+          <w:iCs/>
+          <w:color w:val="auto"/>
+        </w:rPr>
+        <w:t xml:space="preserve"> tem como objetivo monitorar e modificar os componentes usados em um seguidor de linha, retornando os valores e estados dos mesmo</w:t>
       </w:r>
       <w:r>
         <w:rPr>
@@ -2065,7 +2247,7 @@
           <w:color w:val="auto"/>
         </w:rPr>
       </w:pPr>
-      <w:hyperlink r:id="rId11" w:history="1">
+      <w:hyperlink r:id="rId10" w:history="1">
         <w:r>
           <w:rPr>
             <w:rStyle w:val="Hyperlink"/>
@@ -2095,8 +2277,8 @@
           <w:tab w:val="left" w:pos="3700"/>
         </w:tabs>
         <w:sectPr>
-          <w:headerReference w:type="first" r:id="rId12"/>
-          <w:footerReference w:type="first" r:id="rId13"/>
+          <w:headerReference w:type="first" r:id="rId11"/>
+          <w:footerReference w:type="first" r:id="rId12"/>
           <w:pgSz w:w="11907" w:h="16840" w:code="9"/>
           <w:pgMar w:top="851" w:right="851" w:bottom="851" w:left="1418" w:header="851" w:footer="851" w:gutter="0"/>
           <w:cols w:space="708"/>
@@ -2122,15 +2304,15 @@
         <w:tblLook w:val="04A0" w:firstRow="1" w:lastRow="0" w:firstColumn="1" w:lastColumn="0" w:noHBand="0" w:noVBand="1"/>
       </w:tblPr>
       <w:tblGrid>
-        <w:gridCol w:w="3594"/>
-        <w:gridCol w:w="2393"/>
-        <w:gridCol w:w="3573"/>
-        <w:gridCol w:w="5568"/>
+        <w:gridCol w:w="3497"/>
+        <w:gridCol w:w="2258"/>
+        <w:gridCol w:w="3991"/>
+        <w:gridCol w:w="5382"/>
       </w:tblGrid>
       <w:tr>
         <w:tc>
           <w:tcPr>
-            <w:tcW w:w="3652" w:type="dxa"/>
+            <w:tcW w:w="3497" w:type="dxa"/>
             <w:shd w:val="pct5" w:color="auto" w:fill="auto"/>
           </w:tcPr>
           <w:p>
@@ -2153,7 +2335,7 @@
         </w:tc>
         <w:tc>
           <w:tcPr>
-            <w:tcW w:w="2396" w:type="dxa"/>
+            <w:tcW w:w="2258" w:type="dxa"/>
             <w:shd w:val="pct5" w:color="auto" w:fill="auto"/>
           </w:tcPr>
           <w:p>
@@ -2176,7 +2358,7 @@
         </w:tc>
         <w:tc>
           <w:tcPr>
-            <w:tcW w:w="3623" w:type="dxa"/>
+            <w:tcW w:w="3991" w:type="dxa"/>
             <w:shd w:val="pct5" w:color="auto" w:fill="auto"/>
           </w:tcPr>
           <w:p>
@@ -2199,7 +2381,7 @@
         </w:tc>
         <w:tc>
           <w:tcPr>
-            <w:tcW w:w="5683" w:type="dxa"/>
+            <w:tcW w:w="5382" w:type="dxa"/>
             <w:shd w:val="pct5" w:color="auto" w:fill="auto"/>
           </w:tcPr>
           <w:p>
@@ -2230,47 +2412,23 @@
         </w:tc>
       </w:tr>
       <w:tr>
+        <w:trPr>
+          <w:trHeight w:val="2145"/>
+        </w:trPr>
         <w:tc>
           <w:tcPr>
-            <w:tcW w:w="3652" w:type="dxa"/>
-          </w:tcPr>
-          <w:p>
-            <w:pPr>
-              <w:pStyle w:val="Instruo"/>
-              <w:rPr>
-                <w:i w:val="0"/>
-                <w:iCs/>
-              </w:rPr>
-            </w:pPr>
-            <w:r>
-              <w:rPr>
-                <w:i w:val="0"/>
-                <w:iCs/>
-                <w:color w:val="auto"/>
-                <w:sz w:val="22"/>
-                <w:szCs w:val="22"/>
-              </w:rPr>
-              <w:t>Inabilidade de saber explicitamente e de forma rápida o estado e os valores de entrada e saída dos componentes usados na construção dos robôs.</w:t>
-            </w:r>
-          </w:p>
-        </w:tc>
-        <w:tc>
-          <w:tcPr>
-            <w:tcW w:w="2396" w:type="dxa"/>
+            <w:tcW w:w="3497" w:type="dxa"/>
           </w:tcPr>
           <w:p>
             <w:pPr>
               <w:pStyle w:val="Instruo"/>
               <w:numPr>
                 <w:ilvl w:val="0"/>
-                <w:numId w:val="10"/>
+                <w:numId w:val="14"/>
               </w:numPr>
               <w:rPr>
                 <w:i w:val="0"/>
                 <w:iCs/>
-                <w:color w:val="auto"/>
-                <w:sz w:val="22"/>
-                <w:szCs w:val="22"/>
               </w:rPr>
             </w:pPr>
             <w:r>
@@ -2278,26 +2436,87 @@
                 <w:i w:val="0"/>
                 <w:iCs/>
                 <w:color w:val="auto"/>
-                <w:sz w:val="22"/>
-                <w:szCs w:val="22"/>
+              </w:rPr>
+              <w:t xml:space="preserve">Inabilidade de </w:t>
+            </w:r>
+            <w:r>
+              <w:rPr>
+                <w:i w:val="0"/>
+                <w:iCs/>
+                <w:color w:val="auto"/>
+              </w:rPr>
+              <w:t>monitorar</w:t>
+            </w:r>
+            <w:r>
+              <w:rPr>
+                <w:i w:val="0"/>
+                <w:iCs/>
+                <w:color w:val="auto"/>
+              </w:rPr>
+              <w:t xml:space="preserve"> explicitamente e de forma rápida o estado </w:t>
+            </w:r>
+            <w:r>
+              <w:rPr>
+                <w:i w:val="0"/>
+                <w:iCs/>
+                <w:color w:val="auto"/>
+              </w:rPr>
+              <w:t>dos componentes que compõem o robô</w:t>
+            </w:r>
+            <w:r>
+              <w:rPr>
+                <w:i w:val="0"/>
+                <w:iCs/>
+                <w:color w:val="auto"/>
+              </w:rPr>
+              <w:t>.</w:t>
+            </w:r>
+          </w:p>
+        </w:tc>
+        <w:tc>
+          <w:tcPr>
+            <w:tcW w:w="2258" w:type="dxa"/>
+          </w:tcPr>
+          <w:p>
+            <w:pPr>
+              <w:pStyle w:val="ListParagraph"/>
+              <w:numPr>
+                <w:ilvl w:val="0"/>
+                <w:numId w:val="15"/>
+              </w:numPr>
+              <w:rPr>
+                <w:iCs/>
+                <w:color w:val="auto"/>
+              </w:rPr>
+            </w:pPr>
+            <w:r>
+              <w:rPr>
+                <w:iCs/>
+                <w:color w:val="auto"/>
               </w:rPr>
               <w:t>Desenvolvedores</w:t>
             </w:r>
+          </w:p>
+          <w:p>
+            <w:pPr>
+              <w:rPr>
+                <w:iCs/>
+                <w:color w:val="auto"/>
+              </w:rPr>
+            </w:pPr>
           </w:p>
           <w:p>
             <w:pPr>
               <w:pStyle w:val="ListParagraph"/>
               <w:numPr>
                 <w:ilvl w:val="0"/>
-                <w:numId w:val="10"/>
+                <w:numId w:val="15"/>
               </w:numPr>
             </w:pPr>
             <w:r>
               <w:rPr>
                 <w:iCs/>
                 <w:color w:val="auto"/>
-                <w:sz w:val="22"/>
-                <w:szCs w:val="22"/>
               </w:rPr>
               <w:t>Equipe de elétrica e manutenção</w:t>
             </w:r>
@@ -2305,7 +2524,7 @@
         </w:tc>
         <w:tc>
           <w:tcPr>
-            <w:tcW w:w="3623" w:type="dxa"/>
+            <w:tcW w:w="3991" w:type="dxa"/>
           </w:tcPr>
           <w:p>
             <w:pPr>
@@ -2326,7 +2545,15 @@
                 <w:iCs/>
                 <w:color w:val="auto"/>
               </w:rPr>
-              <w:t>Ineficiência nos testes de código no robô, o time não sabendo claramente se existe algum mal contato ou retorno de algum componente, gastando muito tempo.</w:t>
+              <w:t xml:space="preserve">Gasto de tempo </w:t>
+            </w:r>
+            <w:r>
+              <w:rPr>
+                <w:i w:val="0"/>
+                <w:iCs/>
+                <w:color w:val="auto"/>
+              </w:rPr>
+              <w:t>nos testes de código no robô, o time não sabendo claramente se existe algum mal contato ou retorno de algum componente.</w:t>
             </w:r>
           </w:p>
           <w:p>
@@ -2348,64 +2575,27 @@
         </w:tc>
         <w:tc>
           <w:tcPr>
-            <w:tcW w:w="5683" w:type="dxa"/>
+            <w:tcW w:w="5382" w:type="dxa"/>
           </w:tcPr>
           <w:p>
             <w:pPr>
-              <w:pStyle w:val="Instruo"/>
-              <w:rPr>
-                <w:i w:val="0"/>
+              <w:rPr>
                 <w:iCs/>
                 <w:color w:val="auto"/>
                 <w:lang w:val="pt-PT"/>
               </w:rPr>
             </w:pPr>
-            <w:r>
-              <w:rPr>
-                <w:i w:val="0"/>
+            <w:bookmarkStart w:id="19" w:name="_Hlk208425027"/>
+            <w:r>
+              <w:rPr>
                 <w:iCs/>
                 <w:color w:val="auto"/>
                 <w:lang w:val="pt-PT"/>
               </w:rPr>
-              <w:t xml:space="preserve">Como um desenvolvedor, eu quero saber quais são os valores de entrada para os sensores de leitura e qual é a saída do algoritmo PID para o controle dos motores. Também quero ser capaz de alterar as variáveis do algoritmo PID </w:t>
-            </w:r>
-            <w:r>
-              <w:rPr>
-                <w:i w:val="0"/>
-                <w:iCs/>
-                <w:color w:val="auto"/>
-                <w:lang w:val="pt-PT"/>
-              </w:rPr>
-              <w:t xml:space="preserve"> e ter controle de modo sem fio do robô para casos de parada emergencial, por exemplo, </w:t>
-            </w:r>
-            <w:r>
-              <w:rPr>
-                <w:i w:val="0"/>
-                <w:iCs/>
-                <w:color w:val="auto"/>
-                <w:lang w:val="pt-PT"/>
-              </w:rPr>
-              <w:t>sem ter que para</w:t>
-            </w:r>
-            <w:r>
-              <w:rPr>
-                <w:i w:val="0"/>
-                <w:iCs/>
-                <w:color w:val="auto"/>
-                <w:lang w:val="pt-PT"/>
-              </w:rPr>
-              <w:t>ra</w:t>
-            </w:r>
-            <w:r>
-              <w:rPr>
-                <w:i w:val="0"/>
-                <w:iCs/>
-                <w:color w:val="auto"/>
-                <w:lang w:val="pt-PT"/>
-              </w:rPr>
-              <w:t xml:space="preserve"> o robô manualmente e reconectá-lo ao computador para recompilação do código.</w:t>
+              <w:t xml:space="preserve">Como um desenvolvedor, quero ver os estados dos componentes para observar o bom estado do robô com um todo e poder justificar o comportamento do robô em caso de falhas devido a causas de hardware. </w:t>
             </w:r>
           </w:p>
+          <w:bookmarkEnd w:id="19"/>
           <w:p>
             <w:pPr>
               <w:rPr>
@@ -2423,15 +2613,41 @@
                 <w:lang w:val="pt-PT"/>
               </w:rPr>
             </w:pPr>
+            <w:bookmarkStart w:id="20" w:name="_Hlk208425039"/>
             <w:r>
               <w:rPr>
                 <w:iCs/>
                 <w:color w:val="auto"/>
                 <w:lang w:val="pt-PT"/>
               </w:rPr>
-              <w:t>Como membro da eqipe de elétrica e manutenção, quero saber quais componentes estão em boas condições de funcionamento e quais não, podendo saber também qualquer dano ou prejuizo enfrentado pelos mesmos.</w:t>
+              <w:t xml:space="preserve">Como membro da eqipe de elétrica e manutenção, quero saber quais componentes estão em boas condições de funcionamento e quais não, podendo saber também </w:t>
+            </w:r>
+            <w:r>
+              <w:rPr>
+                <w:iCs/>
+                <w:color w:val="auto"/>
+                <w:lang w:val="pt-PT"/>
+              </w:rPr>
+              <w:t>se algum componente está em prejuizo de</w:t>
+            </w:r>
+            <w:r>
+              <w:rPr>
+                <w:iCs/>
+                <w:color w:val="auto"/>
+                <w:lang w:val="pt-PT"/>
+              </w:rPr>
+              <w:t xml:space="preserve"> dano</w:t>
+            </w:r>
+            <w:r>
+              <w:rPr>
+                <w:iCs/>
+                <w:color w:val="auto"/>
+                <w:lang w:val="pt-PT"/>
+              </w:rPr>
+              <w:t xml:space="preserve"> para prever as necessidades de manutenção.</w:t>
             </w:r>
           </w:p>
+          <w:bookmarkEnd w:id="20"/>
           <w:p>
             <w:pPr>
               <w:pStyle w:val="Instruo"/>
@@ -2446,61 +2662,626 @@
       <w:tr>
         <w:tc>
           <w:tcPr>
-            <w:tcW w:w="3652" w:type="dxa"/>
+            <w:tcW w:w="3497" w:type="dxa"/>
           </w:tcPr>
           <w:p>
             <w:pPr>
               <w:pStyle w:val="Instruo"/>
+              <w:numPr>
+                <w:ilvl w:val="0"/>
+                <w:numId w:val="14"/>
+              </w:numPr>
+              <w:rPr>
+                <w:i w:val="0"/>
+                <w:iCs/>
+                <w:sz w:val="18"/>
+                <w:szCs w:val="18"/>
+              </w:rPr>
+            </w:pPr>
+            <w:r>
+              <w:rPr>
+                <w:i w:val="0"/>
+                <w:iCs/>
+                <w:color w:val="auto"/>
+              </w:rPr>
+              <w:t>Inab</w:t>
+            </w:r>
+            <w:r>
+              <w:rPr>
+                <w:i w:val="0"/>
+                <w:iCs/>
+                <w:color w:val="auto"/>
+              </w:rPr>
+              <w:t xml:space="preserve">ilidade de saber </w:t>
+            </w:r>
+            <w:r>
+              <w:rPr>
+                <w:i w:val="0"/>
+                <w:iCs/>
+                <w:color w:val="auto"/>
+              </w:rPr>
+              <w:t xml:space="preserve">facilmente </w:t>
+            </w:r>
+            <w:r>
+              <w:rPr>
+                <w:i w:val="0"/>
+                <w:iCs/>
+                <w:color w:val="auto"/>
+              </w:rPr>
+              <w:t xml:space="preserve">os valores de entrada dos </w:t>
+            </w:r>
+            <w:r>
+              <w:rPr>
+                <w:i w:val="0"/>
+                <w:iCs/>
+                <w:color w:val="auto"/>
+              </w:rPr>
+              <w:t>sensores</w:t>
+            </w:r>
+            <w:r>
+              <w:rPr>
+                <w:i w:val="0"/>
+                <w:iCs/>
+                <w:color w:val="auto"/>
+              </w:rPr>
+              <w:t xml:space="preserve"> </w:t>
+            </w:r>
+            <w:r>
+              <w:rPr>
+                <w:i w:val="0"/>
+                <w:iCs/>
+                <w:color w:val="auto"/>
+              </w:rPr>
+              <w:t xml:space="preserve">e </w:t>
+            </w:r>
+            <w:r>
+              <w:rPr>
+                <w:i w:val="0"/>
+                <w:iCs/>
+                <w:color w:val="auto"/>
+              </w:rPr>
+              <w:t xml:space="preserve">a </w:t>
+            </w:r>
+            <w:r>
+              <w:rPr>
+                <w:i w:val="0"/>
+                <w:iCs/>
+                <w:color w:val="auto"/>
+              </w:rPr>
+              <w:t>saída</w:t>
+            </w:r>
+            <w:r>
+              <w:rPr>
+                <w:i w:val="0"/>
+                <w:iCs/>
+                <w:color w:val="auto"/>
+              </w:rPr>
+              <w:t xml:space="preserve"> de velocidade para os motores</w:t>
+            </w:r>
+            <w:r>
+              <w:rPr>
+                <w:i w:val="0"/>
+                <w:iCs/>
+                <w:color w:val="auto"/>
+              </w:rPr>
+              <w:t xml:space="preserve"> do robô.</w:t>
+            </w:r>
+          </w:p>
+          <w:p>
+            <w:pPr>
+              <w:rPr>
+                <w:sz w:val="18"/>
+                <w:szCs w:val="18"/>
+              </w:rPr>
             </w:pPr>
           </w:p>
-          <w:p/>
           <w:p/>
         </w:tc>
         <w:tc>
           <w:tcPr>
-            <w:tcW w:w="2396" w:type="dxa"/>
+            <w:tcW w:w="2258" w:type="dxa"/>
           </w:tcPr>
           <w:p>
             <w:pPr>
               <w:pStyle w:val="Instruo"/>
+              <w:rPr>
+                <w:i w:val="0"/>
+                <w:iCs/>
+                <w:color w:val="auto"/>
+                <w:sz w:val="22"/>
+                <w:szCs w:val="22"/>
+              </w:rPr>
             </w:pPr>
+            <w:r>
+              <w:rPr>
+                <w:i w:val="0"/>
+                <w:iCs/>
+                <w:color w:val="auto"/>
+              </w:rPr>
+              <w:t>Desenvolvedores</w:t>
+            </w:r>
           </w:p>
         </w:tc>
         <w:tc>
           <w:tcPr>
-            <w:tcW w:w="3623" w:type="dxa"/>
+            <w:tcW w:w="3991" w:type="dxa"/>
           </w:tcPr>
           <w:p>
             <w:pPr>
               <w:pStyle w:val="Instruo"/>
+              <w:rPr>
+                <w:i w:val="0"/>
+                <w:iCs/>
+              </w:rPr>
             </w:pPr>
+            <w:r>
+              <w:rPr>
+                <w:i w:val="0"/>
+                <w:iCs/>
+                <w:color w:val="auto"/>
+              </w:rPr>
+              <w:t xml:space="preserve">Ineficiência </w:t>
+            </w:r>
+            <w:r>
+              <w:rPr>
+                <w:i w:val="0"/>
+                <w:iCs/>
+                <w:color w:val="auto"/>
+              </w:rPr>
+              <w:t>durante os testes de código fonte</w:t>
+            </w:r>
+            <w:r>
+              <w:rPr>
+                <w:i w:val="0"/>
+                <w:iCs/>
+                <w:color w:val="auto"/>
+              </w:rPr>
+              <w:t xml:space="preserve"> devido ao time tendo que chutar valores de início para a computação das velocidades tornando o processo mais de teste e falha</w:t>
+            </w:r>
+            <w:r>
+              <w:rPr>
+                <w:i w:val="0"/>
+                <w:iCs/>
+                <w:color w:val="auto"/>
+              </w:rPr>
+              <w:t>.</w:t>
+            </w:r>
           </w:p>
         </w:tc>
         <w:tc>
           <w:tcPr>
-            <w:tcW w:w="5683" w:type="dxa"/>
+            <w:tcW w:w="5382" w:type="dxa"/>
+          </w:tcPr>
+          <w:p>
+            <w:pPr>
+              <w:rPr>
+                <w:lang w:val="pt-PT"/>
+              </w:rPr>
+            </w:pPr>
+            <w:bookmarkStart w:id="21" w:name="_Hlk208416196"/>
+            <w:r>
+              <w:rPr>
+                <w:iCs/>
+                <w:color w:val="auto"/>
+                <w:lang w:val="pt-PT"/>
+              </w:rPr>
+              <w:t xml:space="preserve">Como um desenvolvedor, eu quero </w:t>
+            </w:r>
+            <w:r>
+              <w:rPr>
+                <w:iCs/>
+                <w:color w:val="auto"/>
+                <w:lang w:val="pt-PT"/>
+              </w:rPr>
+              <w:t>ver</w:t>
+            </w:r>
+            <w:r>
+              <w:rPr>
+                <w:iCs/>
+                <w:color w:val="auto"/>
+                <w:lang w:val="pt-PT"/>
+              </w:rPr>
+              <w:t xml:space="preserve"> quais são os valores de entrada para os sensores de leitura e qual é </w:t>
+            </w:r>
+            <w:r>
+              <w:rPr>
+                <w:iCs/>
+                <w:color w:val="auto"/>
+                <w:lang w:val="pt-PT"/>
+              </w:rPr>
+              <w:t xml:space="preserve">o valor de </w:t>
+            </w:r>
+            <w:r>
+              <w:rPr>
+                <w:iCs/>
+                <w:color w:val="auto"/>
+                <w:lang w:val="pt-PT"/>
+              </w:rPr>
+              <w:t>saída</w:t>
+            </w:r>
+            <w:r>
+              <w:rPr>
+                <w:iCs/>
+                <w:color w:val="auto"/>
+                <w:lang w:val="pt-PT"/>
+              </w:rPr>
+              <w:t xml:space="preserve"> da velocidade</w:t>
+            </w:r>
+            <w:r>
+              <w:rPr>
+                <w:iCs/>
+                <w:color w:val="auto"/>
+                <w:lang w:val="pt-PT"/>
+              </w:rPr>
+              <w:t xml:space="preserve"> </w:t>
+            </w:r>
+            <w:r>
+              <w:rPr>
+                <w:iCs/>
+                <w:color w:val="auto"/>
+                <w:lang w:val="pt-PT"/>
+              </w:rPr>
+              <w:t xml:space="preserve">para </w:t>
+            </w:r>
+            <w:r>
+              <w:rPr>
+                <w:iCs/>
+                <w:color w:val="auto"/>
+                <w:lang w:val="pt-PT"/>
+              </w:rPr>
+              <w:t>o controle dos motores</w:t>
+            </w:r>
+            <w:r>
+              <w:rPr>
+                <w:iCs/>
+                <w:color w:val="auto"/>
+                <w:lang w:val="pt-PT"/>
+              </w:rPr>
+              <w:t xml:space="preserve"> para melhor escolher valores de início adequados das variáveis de controle</w:t>
+            </w:r>
+            <w:r>
+              <w:rPr>
+                <w:iCs/>
+                <w:color w:val="auto"/>
+                <w:lang w:val="pt-PT"/>
+              </w:rPr>
+              <w:t>.</w:t>
+            </w:r>
+            <w:bookmarkEnd w:id="21"/>
+          </w:p>
+        </w:tc>
+      </w:tr>
+      <w:tr>
+        <w:tc>
+          <w:tcPr>
+            <w:tcW w:w="3497" w:type="dxa"/>
           </w:tcPr>
           <w:p>
             <w:pPr>
               <w:pStyle w:val="Instruo"/>
-              <w:rPr>
-                <w:lang w:val="pt-PT"/>
+              <w:numPr>
+                <w:ilvl w:val="0"/>
+                <w:numId w:val="14"/>
+              </w:numPr>
+              <w:rPr>
+                <w:i w:val="0"/>
+                <w:iCs/>
+                <w:color w:val="auto"/>
               </w:rPr>
             </w:pPr>
+            <w:r>
+              <w:rPr>
+                <w:i w:val="0"/>
+                <w:iCs/>
+                <w:color w:val="auto"/>
+              </w:rPr>
+              <w:t xml:space="preserve">Demora na fase de teste devido ao </w:t>
+            </w:r>
+            <w:proofErr w:type="gramStart"/>
+            <w:r>
+              <w:rPr>
+                <w:i w:val="0"/>
+                <w:iCs/>
+                <w:color w:val="auto"/>
+              </w:rPr>
+              <w:t>processo ”plug</w:t>
+            </w:r>
+            <w:proofErr w:type="gramEnd"/>
+            <w:r>
+              <w:rPr>
+                <w:i w:val="0"/>
+                <w:iCs/>
+                <w:color w:val="auto"/>
+              </w:rPr>
+              <w:t>-</w:t>
+            </w:r>
+            <w:proofErr w:type="spellStart"/>
+            <w:r>
+              <w:rPr>
+                <w:i w:val="0"/>
+                <w:iCs/>
+                <w:color w:val="auto"/>
+              </w:rPr>
+              <w:t>and</w:t>
+            </w:r>
+            <w:proofErr w:type="spellEnd"/>
+            <w:r>
+              <w:rPr>
+                <w:i w:val="0"/>
+                <w:iCs/>
+                <w:color w:val="auto"/>
+              </w:rPr>
+              <w:t>-play” de atualizar o código fonte do robô.</w:t>
+            </w:r>
           </w:p>
+        </w:tc>
+        <w:tc>
+          <w:tcPr>
+            <w:tcW w:w="2258" w:type="dxa"/>
+          </w:tcPr>
           <w:p>
             <w:pPr>
-              <w:rPr>
-                <w:lang w:val="pt-PT"/>
+              <w:pStyle w:val="Instruo"/>
+              <w:rPr>
+                <w:i w:val="0"/>
+                <w:iCs/>
+                <w:color w:val="auto"/>
               </w:rPr>
             </w:pPr>
+            <w:r>
+              <w:rPr>
+                <w:i w:val="0"/>
+                <w:iCs/>
+                <w:color w:val="auto"/>
+              </w:rPr>
+              <w:t>Desenvolvedores</w:t>
+            </w:r>
           </w:p>
+        </w:tc>
+        <w:tc>
+          <w:tcPr>
+            <w:tcW w:w="3991" w:type="dxa"/>
+          </w:tcPr>
           <w:p>
             <w:pPr>
-              <w:rPr>
+              <w:pStyle w:val="Instruo"/>
+              <w:rPr>
+                <w:i w:val="0"/>
+                <w:iCs/>
+                <w:color w:val="auto"/>
+              </w:rPr>
+            </w:pPr>
+            <w:r>
+              <w:rPr>
+                <w:i w:val="0"/>
+                <w:iCs/>
+                <w:color w:val="auto"/>
+              </w:rPr>
+              <w:t xml:space="preserve">Ineficiência e gasto de tempo </w:t>
+            </w:r>
+            <w:r>
+              <w:rPr>
+                <w:i w:val="0"/>
+                <w:iCs/>
+                <w:color w:val="auto"/>
+              </w:rPr>
+              <w:t xml:space="preserve">durante os testes </w:t>
+            </w:r>
+            <w:r>
+              <w:rPr>
+                <w:i w:val="0"/>
+                <w:iCs/>
+                <w:color w:val="auto"/>
+              </w:rPr>
+              <w:t>do código sendo que o desenvolvedor tem que reconectar o robô ao computador e recompilar o código fonte no mesmo para atualizar parâmetros do robô</w:t>
+            </w:r>
+            <w:r>
+              <w:rPr>
+                <w:i w:val="0"/>
+                <w:iCs/>
+                <w:color w:val="auto"/>
+              </w:rPr>
+              <w:t>.</w:t>
+            </w:r>
+            <w:r>
+              <w:rPr>
+                <w:i w:val="0"/>
+                <w:iCs/>
+                <w:color w:val="auto"/>
+              </w:rPr>
+              <w:t xml:space="preserve"> Isto torna o processo lento e cansativo.</w:t>
+            </w:r>
+          </w:p>
+        </w:tc>
+        <w:tc>
+          <w:tcPr>
+            <w:tcW w:w="5382" w:type="dxa"/>
+          </w:tcPr>
+          <w:p>
+            <w:pPr>
+              <w:rPr>
+                <w:iCs/>
+                <w:color w:val="auto"/>
                 <w:lang w:val="pt-PT"/>
               </w:rPr>
             </w:pPr>
+            <w:bookmarkStart w:id="22" w:name="_Hlk208438628"/>
+            <w:r>
+              <w:rPr>
+                <w:iCs/>
+                <w:color w:val="auto"/>
+                <w:lang w:val="pt-PT"/>
+              </w:rPr>
+              <w:t xml:space="preserve">Como um desenvolvedor, quero a capacidade de alterar os parâmetros de controle </w:t>
+            </w:r>
+            <w:r>
+              <w:rPr>
+                <w:iCs/>
+                <w:color w:val="auto"/>
+                <w:lang w:val="pt-PT"/>
+              </w:rPr>
+              <w:t xml:space="preserve">contido no código </w:t>
+            </w:r>
+            <w:r>
+              <w:rPr>
+                <w:iCs/>
+                <w:color w:val="auto"/>
+                <w:lang w:val="pt-PT"/>
+              </w:rPr>
+              <w:t>do robô de modo sem fio ao fin de tornar o processo de refinamento do código mutio mais rápido e responsivo.</w:t>
+            </w:r>
+            <w:bookmarkEnd w:id="22"/>
+          </w:p>
+        </w:tc>
+      </w:tr>
+      <w:tr>
+        <w:tc>
+          <w:tcPr>
+            <w:tcW w:w="3497" w:type="dxa"/>
+          </w:tcPr>
+          <w:p>
+            <w:pPr>
+              <w:pStyle w:val="Instruo"/>
+              <w:numPr>
+                <w:ilvl w:val="0"/>
+                <w:numId w:val="14"/>
+              </w:numPr>
+              <w:rPr>
+                <w:i w:val="0"/>
+                <w:iCs/>
+                <w:color w:val="auto"/>
+                <w:sz w:val="22"/>
+                <w:szCs w:val="22"/>
+              </w:rPr>
+            </w:pPr>
+            <w:r>
+              <w:rPr>
+                <w:i w:val="0"/>
+                <w:iCs/>
+                <w:color w:val="auto"/>
+              </w:rPr>
+              <w:t>Falta de como para o robô de forma rápida em casos de comportamentos imprevistos.</w:t>
+            </w:r>
+          </w:p>
+        </w:tc>
+        <w:tc>
+          <w:tcPr>
+            <w:tcW w:w="2258" w:type="dxa"/>
+          </w:tcPr>
+          <w:p>
+            <w:pPr>
+              <w:pStyle w:val="Instruo"/>
+              <w:rPr>
+                <w:i w:val="0"/>
+                <w:iCs/>
+                <w:color w:val="auto"/>
+                <w:sz w:val="22"/>
+                <w:szCs w:val="22"/>
+              </w:rPr>
+            </w:pPr>
+            <w:r>
+              <w:rPr>
+                <w:i w:val="0"/>
+                <w:iCs/>
+                <w:color w:val="auto"/>
+              </w:rPr>
+              <w:t>Desenvolvedores</w:t>
+            </w:r>
+          </w:p>
+        </w:tc>
+        <w:tc>
+          <w:tcPr>
+            <w:tcW w:w="3991" w:type="dxa"/>
+          </w:tcPr>
+          <w:p>
+            <w:pPr>
+              <w:pStyle w:val="Instruo"/>
+              <w:rPr>
+                <w:i w:val="0"/>
+                <w:iCs/>
+              </w:rPr>
+            </w:pPr>
+            <w:r>
+              <w:rPr>
+                <w:i w:val="0"/>
+                <w:iCs/>
+                <w:color w:val="auto"/>
+              </w:rPr>
+              <w:t xml:space="preserve">Possibilidade de danificar o robô </w:t>
+            </w:r>
+            <w:r>
+              <w:rPr>
+                <w:i w:val="0"/>
+                <w:iCs/>
+                <w:color w:val="auto"/>
+              </w:rPr>
+              <w:t xml:space="preserve">em </w:t>
+            </w:r>
+            <w:r>
+              <w:rPr>
+                <w:i w:val="0"/>
+                <w:iCs/>
+                <w:color w:val="auto"/>
+              </w:rPr>
+              <w:t>caso</w:t>
+            </w:r>
+            <w:r>
+              <w:rPr>
+                <w:i w:val="0"/>
+                <w:iCs/>
+                <w:color w:val="auto"/>
+              </w:rPr>
+              <w:t>s de comportamentos imprevistos, por exemplo,</w:t>
+            </w:r>
+            <w:r>
+              <w:rPr>
+                <w:i w:val="0"/>
+                <w:iCs/>
+                <w:color w:val="auto"/>
+              </w:rPr>
+              <w:t xml:space="preserve"> sai</w:t>
+            </w:r>
+            <w:r>
+              <w:rPr>
+                <w:i w:val="0"/>
+                <w:iCs/>
+                <w:color w:val="auto"/>
+              </w:rPr>
+              <w:t>r</w:t>
+            </w:r>
+            <w:r>
+              <w:rPr>
+                <w:i w:val="0"/>
+                <w:iCs/>
+                <w:color w:val="auto"/>
+              </w:rPr>
+              <w:t xml:space="preserve"> do lugar protegido sem como parar a menos que manualmente por um membro da equipe.</w:t>
+            </w:r>
+          </w:p>
+        </w:tc>
+        <w:tc>
+          <w:tcPr>
+            <w:tcW w:w="5382" w:type="dxa"/>
+          </w:tcPr>
+          <w:p>
+            <w:pPr>
+              <w:pStyle w:val="Instruo"/>
+              <w:rPr>
+                <w:i w:val="0"/>
+                <w:iCs/>
+                <w:color w:val="auto"/>
+              </w:rPr>
+            </w:pPr>
+            <w:bookmarkStart w:id="23" w:name="_Hlk208424323"/>
+            <w:r>
+              <w:rPr>
+                <w:i w:val="0"/>
+                <w:iCs/>
+                <w:color w:val="auto"/>
+              </w:rPr>
+              <w:t>Como desenvolvedor, quero a funcionalidade de parar o robô imediatamente de forma sem fio em casos emergenciais, podendo também iniciar o robô de forma sem fio.</w:t>
+            </w:r>
+            <w:bookmarkEnd w:id="23"/>
           </w:p>
         </w:tc>
       </w:tr>
@@ -2532,8 +3313,8 @@
           <w:tab w:val="left" w:pos="3700"/>
         </w:tabs>
         <w:sectPr>
-          <w:headerReference w:type="first" r:id="rId14"/>
-          <w:footerReference w:type="first" r:id="rId15"/>
+          <w:headerReference w:type="first" r:id="rId13"/>
+          <w:footerReference w:type="first" r:id="rId14"/>
           <w:pgSz w:w="16840" w:h="11907" w:orient="landscape" w:code="9"/>
           <w:pgMar w:top="851" w:right="851" w:bottom="1418" w:left="851" w:header="851" w:footer="851" w:gutter="0"/>
           <w:cols w:space="708"/>
@@ -2555,14 +3336,14 @@
           <w:lang w:val="pt-PT"/>
         </w:rPr>
       </w:pPr>
-      <w:bookmarkStart w:id="19" w:name="_Toc41559915"/>
+      <w:bookmarkStart w:id="24" w:name="_Toc41559915"/>
       <w:r>
         <w:rPr>
           <w:lang w:val="pt-PT"/>
         </w:rPr>
         <w:t>Usuários</w:t>
       </w:r>
-      <w:bookmarkEnd w:id="19"/>
+      <w:bookmarkEnd w:id="24"/>
     </w:p>
     <w:tbl>
       <w:tblPr>
@@ -2912,14 +3693,14 @@
           <w:lang w:val="pt-PT"/>
         </w:rPr>
       </w:pPr>
-      <w:bookmarkStart w:id="20" w:name="_Toc41559916"/>
+      <w:bookmarkStart w:id="25" w:name="_Toc41559916"/>
       <w:r>
         <w:rPr>
           <w:lang w:val="pt-PT"/>
         </w:rPr>
         <w:t>Restrições Impostas</w:t>
       </w:r>
-      <w:bookmarkEnd w:id="20"/>
+      <w:bookmarkEnd w:id="25"/>
     </w:p>
     <w:p>
       <w:pPr>
@@ -3131,14 +3912,14 @@
           <w:lang w:val="pt-PT"/>
         </w:rPr>
       </w:pPr>
-      <w:bookmarkStart w:id="21" w:name="_Toc41559917"/>
+      <w:bookmarkStart w:id="26" w:name="_Toc41559917"/>
       <w:r>
         <w:rPr>
           <w:lang w:val="pt-PT"/>
         </w:rPr>
         <w:t>Riscos</w:t>
       </w:r>
-      <w:bookmarkEnd w:id="21"/>
+      <w:bookmarkEnd w:id="26"/>
     </w:p>
     <w:p>
       <w:pPr>
@@ -3179,7 +3960,7 @@
           <w:lang w:val="pt-PT"/>
         </w:rPr>
       </w:pPr>
-      <w:bookmarkStart w:id="22" w:name="_Toc41559918"/>
+      <w:bookmarkStart w:id="27" w:name="_Toc41559918"/>
       <w:r>
         <w:rPr>
           <w:lang w:val="pt-PT"/>
@@ -3192,7 +3973,7 @@
         </w:rPr>
         <w:t>Documentação</w:t>
       </w:r>
-      <w:bookmarkEnd w:id="22"/>
+      <w:bookmarkEnd w:id="27"/>
     </w:p>
     <w:p>
       <w:pPr>
@@ -3218,8 +3999,8 @@
       </w:r>
     </w:p>
     <w:sectPr>
-      <w:headerReference w:type="default" r:id="rId16"/>
-      <w:footerReference w:type="default" r:id="rId17"/>
+      <w:headerReference w:type="default" r:id="rId15"/>
+      <w:footerReference w:type="default" r:id="rId16"/>
       <w:pgSz w:w="11907" w:h="16840" w:code="9"/>
       <w:pgMar w:top="851" w:right="851" w:bottom="851" w:left="1418" w:header="851" w:footer="851" w:gutter="0"/>
       <w:cols w:space="708"/>
@@ -3308,7 +4089,15 @@
             <w:pStyle w:val="Footer"/>
           </w:pPr>
           <w:r>
-            <w:t>ITQ- X.X-XX.XX – Nome da ITQ</w:t>
+            <w:t>ITQ- X.X-</w:t>
+          </w:r>
+          <w:proofErr w:type="gramStart"/>
+          <w:r>
+            <w:t>XX.XX</w:t>
+          </w:r>
+          <w:proofErr w:type="gramEnd"/>
+          <w:r>
+            <w:t xml:space="preserve"> – Nome da ITQ</w:t>
           </w:r>
         </w:p>
       </w:tc>
@@ -3462,7 +4251,15 @@
             <w:pStyle w:val="Footer"/>
           </w:pPr>
           <w:r>
-            <w:t>ITQ- X.X-XX.XX – Nome da ITQ</w:t>
+            <w:t>ITQ- X.X-</w:t>
+          </w:r>
+          <w:proofErr w:type="gramStart"/>
+          <w:r>
+            <w:t>XX.XX</w:t>
+          </w:r>
+          <w:proofErr w:type="gramEnd"/>
+          <w:r>
+            <w:t xml:space="preserve"> – Nome da ITQ</w:t>
           </w:r>
         </w:p>
       </w:tc>
@@ -3616,7 +4413,15 @@
             <w:pStyle w:val="Footer"/>
           </w:pPr>
           <w:r>
-            <w:t>ITQ- X.X-XX.XX – Nome da ITQ</w:t>
+            <w:t>ITQ- X.X-</w:t>
+          </w:r>
+          <w:proofErr w:type="gramStart"/>
+          <w:r>
+            <w:t>XX.XX</w:t>
+          </w:r>
+          <w:proofErr w:type="gramEnd"/>
+          <w:r>
+            <w:t xml:space="preserve"> – Nome da ITQ</w:t>
           </w:r>
         </w:p>
       </w:tc>
@@ -3815,7 +4620,7 @@
                 <w:rPr>
                   <w:lang w:val="pt-PT"/>
                 </w:rPr>
-                <w:t>Versão &lt;1.0&gt;</w:t>
+                <w:t>Versão &lt;1.1&gt;</w:t>
               </w:r>
             </w:p>
           </w:tc>
@@ -3830,11 +4635,19 @@
           <w:pPr>
             <w:jc w:val="right"/>
           </w:pPr>
+          <w:proofErr w:type="spellStart"/>
           <w:r>
             <w:rPr>
               <w:lang w:val="en-US"/>
             </w:rPr>
-            <w:t xml:space="preserve">Pág. </w:t>
+            <w:t>Pág</w:t>
+          </w:r>
+          <w:proofErr w:type="spellEnd"/>
+          <w:r>
+            <w:rPr>
+              <w:lang w:val="en-US"/>
+            </w:rPr>
+            <w:t xml:space="preserve">. </w:t>
           </w:r>
           <w:r>
             <w:fldChar w:fldCharType="begin"/>
@@ -3886,8 +4699,13 @@
     <w:pPr>
       <w:jc w:val="right"/>
     </w:pPr>
+    <w:proofErr w:type="spellStart"/>
     <w:r>
-      <w:t xml:space="preserve">vs: </w:t>
+      <w:t>vs</w:t>
+    </w:r>
+    <w:proofErr w:type="spellEnd"/>
+    <w:r>
+      <w:t xml:space="preserve">: </w:t>
     </w:r>
     <w:fldSimple w:instr=" DOCPROPERTY  &quot;Versão Modelo&quot;  \* MERGEFORMAT ">
       <w:r>
@@ -3983,11 +4801,19 @@
               <w:lang w:val="pt-PT"/>
             </w:rPr>
           </w:pPr>
+          <w:proofErr w:type="spellStart"/>
           <w:r>
             <w:rPr>
               <w:bCs/>
             </w:rPr>
-            <w:t>Nomde do MF</w:t>
+            <w:t>Nomde</w:t>
+          </w:r>
+          <w:proofErr w:type="spellEnd"/>
+          <w:r>
+            <w:rPr>
+              <w:bCs/>
+            </w:rPr>
+            <w:t xml:space="preserve"> do MF</w:t>
           </w:r>
         </w:p>
       </w:tc>
@@ -4031,7 +4857,7 @@
               <v:shape id="_x0000_i1025" type="#_x0000_t75" style="width:61.5pt;height:34.5pt">
                 <v:imagedata r:id="rId1" o:title=""/>
               </v:shape>
-              <o:OLEObject Type="Embed" ProgID="Word.Picture.8" ShapeID="_x0000_i1025" DrawAspect="Content" ObjectID="_1818749665" r:id="rId2"/>
+              <o:OLEObject Type="Embed" ProgID="Word.Picture.8" ShapeID="_x0000_i1025" DrawAspect="Content" ObjectID="_1819052618" r:id="rId2"/>
             </w:object>
           </w:r>
         </w:p>
@@ -4112,11 +4938,19 @@
               <w:lang w:val="pt-PT"/>
             </w:rPr>
           </w:pPr>
+          <w:proofErr w:type="spellStart"/>
           <w:r>
             <w:rPr>
               <w:bCs/>
             </w:rPr>
-            <w:t>Nomde do MF</w:t>
+            <w:t>Nomde</w:t>
+          </w:r>
+          <w:proofErr w:type="spellEnd"/>
+          <w:r>
+            <w:rPr>
+              <w:bCs/>
+            </w:rPr>
+            <w:t xml:space="preserve"> do MF</w:t>
           </w:r>
         </w:p>
       </w:tc>
@@ -4160,7 +4994,7 @@
               <v:shape id="_x0000_i1026" type="#_x0000_t75" style="width:61.5pt;height:34.5pt">
                 <v:imagedata r:id="rId1" o:title=""/>
               </v:shape>
-              <o:OLEObject Type="Embed" ProgID="Word.Picture.8" ShapeID="_x0000_i1026" DrawAspect="Content" ObjectID="_1818749666" r:id="rId2"/>
+              <o:OLEObject Type="Embed" ProgID="Word.Picture.8" ShapeID="_x0000_i1026" DrawAspect="Content" ObjectID="_1819052619" r:id="rId2"/>
             </w:object>
           </w:r>
         </w:p>
@@ -4241,11 +5075,19 @@
               <w:lang w:val="pt-PT"/>
             </w:rPr>
           </w:pPr>
+          <w:proofErr w:type="spellStart"/>
           <w:r>
             <w:rPr>
               <w:bCs/>
             </w:rPr>
-            <w:t>Nomde do MF</w:t>
+            <w:t>Nomde</w:t>
+          </w:r>
+          <w:proofErr w:type="spellEnd"/>
+          <w:r>
+            <w:rPr>
+              <w:bCs/>
+            </w:rPr>
+            <w:t xml:space="preserve"> do MF</w:t>
           </w:r>
         </w:p>
       </w:tc>
@@ -4289,7 +5131,7 @@
               <v:shape id="_x0000_i1027" type="#_x0000_t75" style="width:61.5pt;height:34.5pt">
                 <v:imagedata r:id="rId1" o:title=""/>
               </v:shape>
-              <o:OLEObject Type="Embed" ProgID="Word.Picture.8" ShapeID="_x0000_i1027" DrawAspect="Content" ObjectID="_1818749667" r:id="rId2"/>
+              <o:OLEObject Type="Embed" ProgID="Word.Picture.8" ShapeID="_x0000_i1027" DrawAspect="Content" ObjectID="_1819052620" r:id="rId2"/>
             </w:object>
           </w:r>
         </w:p>
@@ -4420,6 +5262,184 @@
 <file path=word/numbering.xml><?xml version="1.0" encoding="utf-8"?>
 <w:numbering xmlns:wpc="http://schemas.microsoft.com/office/word/2010/wordprocessingCanvas" xmlns:cx="http://schemas.microsoft.com/office/drawing/2014/chartex" xmlns:cx1="http://schemas.microsoft.com/office/drawing/2015/9/8/chartex" xmlns:cx2="http://schemas.microsoft.com/office/drawing/2015/10/21/chartex" xmlns:cx3="http://schemas.microsoft.com/office/drawing/2016/5/9/chartex" xmlns:cx4="http://schemas.microsoft.com/office/drawing/2016/5/10/chartex" xmlns:cx5="http://schemas.microsoft.com/office/drawing/2016/5/11/chartex" xmlns:cx6="http://schemas.microsoft.com/office/drawing/2016/5/12/chartex" xmlns:cx7="http://schemas.microsoft.com/office/drawing/2016/5/13/chartex" xmlns:cx8="http://schemas.microsoft.com/office/drawing/2016/5/14/chartex" xmlns:mc="http://schemas.openxmlformats.org/markup-compatibility/2006" xmlns:aink="http://schemas.microsoft.com/office/drawing/2016/ink" xmlns:am3d="http://schemas.microsoft.com/office/drawing/2017/model3d" xmlns:o="urn:schemas-microsoft-com:office:office" xmlns:oel="http://schemas.microsoft.com/office/2019/extlst" xmlns:r="http://schemas.openxmlformats.org/officeDocument/2006/relationships" xmlns:m="http://schemas.openxmlformats.org/officeDocument/2006/math" xmlns:v="urn:schemas-microsoft-com:vml" xmlns:wp14="http://schemas.microsoft.com/office/word/2010/wordprocessingDrawing" xmlns:wp="http://schemas.openxmlformats.org/drawingml/2006/wordprocessingDrawing" xmlns:w10="urn:schemas-microsoft-com:office:word" xmlns:w="http://schemas.openxmlformats.org/wordprocessingml/2006/main" xmlns:w14="http://schemas.microsoft.com/office/word/2010/wordml" xmlns:w15="http://schemas.microsoft.com/office/word/2012/wordml" xmlns:w16cex="http://schemas.microsoft.com/office/word/2018/wordml/cex" xmlns:w16cid="http://schemas.microsoft.com/office/word/2016/wordml/cid" xmlns:w16="http://schemas.microsoft.com/office/word/2018/wordml" xmlns:w16sdtdh="http://schemas.microsoft.com/office/word/2020/wordml/sdtdatahash" xmlns:w16se="http://schemas.microsoft.com/office/word/2015/wordml/symex" xmlns:wpg="http://schemas.microsoft.com/office/word/2010/wordprocessingGroup" xmlns:wpi="http://schemas.microsoft.com/office/word/2010/wordprocessingInk" xmlns:wne="http://schemas.microsoft.com/office/word/2006/wordml" xmlns:wps="http://schemas.microsoft.com/office/word/2010/wordprocessingShape" mc:Ignorable="w14 w15 w16se w16cid w16 w16cex w16sdtdh wp14">
   <w:abstractNum w:abstractNumId="0" w15:restartNumberingAfterBreak="0">
+    <w:nsid w:val="0E191787"/>
+    <w:multiLevelType w:val="hybridMultilevel"/>
+    <w:tmpl w:val="03B6A4BC"/>
+    <w:lvl w:ilvl="0" w:tplc="31784018">
+      <w:start w:val="1"/>
+      <w:numFmt w:val="decimal"/>
+      <w:lvlText w:val="%1."/>
+      <w:lvlJc w:val="left"/>
+      <w:pPr>
+        <w:ind w:left="360" w:hanging="360"/>
+      </w:pPr>
+      <w:rPr>
+        <w:rFonts w:ascii="Arial" w:eastAsia="Times New Roman" w:hAnsi="Arial" w:cs="Arial"/>
+      </w:rPr>
+    </w:lvl>
+    <w:lvl w:ilvl="1" w:tplc="04090019" w:tentative="1">
+      <w:start w:val="1"/>
+      <w:numFmt w:val="lowerLetter"/>
+      <w:lvlText w:val="%2."/>
+      <w:lvlJc w:val="left"/>
+      <w:pPr>
+        <w:ind w:left="1080" w:hanging="360"/>
+      </w:pPr>
+    </w:lvl>
+    <w:lvl w:ilvl="2" w:tplc="0409001B" w:tentative="1">
+      <w:start w:val="1"/>
+      <w:numFmt w:val="lowerRoman"/>
+      <w:lvlText w:val="%3."/>
+      <w:lvlJc w:val="right"/>
+      <w:pPr>
+        <w:ind w:left="1800" w:hanging="180"/>
+      </w:pPr>
+    </w:lvl>
+    <w:lvl w:ilvl="3" w:tplc="0409000F" w:tentative="1">
+      <w:start w:val="1"/>
+      <w:numFmt w:val="decimal"/>
+      <w:lvlText w:val="%4."/>
+      <w:lvlJc w:val="left"/>
+      <w:pPr>
+        <w:ind w:left="2520" w:hanging="360"/>
+      </w:pPr>
+    </w:lvl>
+    <w:lvl w:ilvl="4" w:tplc="04090019" w:tentative="1">
+      <w:start w:val="1"/>
+      <w:numFmt w:val="lowerLetter"/>
+      <w:lvlText w:val="%5."/>
+      <w:lvlJc w:val="left"/>
+      <w:pPr>
+        <w:ind w:left="3240" w:hanging="360"/>
+      </w:pPr>
+    </w:lvl>
+    <w:lvl w:ilvl="5" w:tplc="0409001B" w:tentative="1">
+      <w:start w:val="1"/>
+      <w:numFmt w:val="lowerRoman"/>
+      <w:lvlText w:val="%6."/>
+      <w:lvlJc w:val="right"/>
+      <w:pPr>
+        <w:ind w:left="3960" w:hanging="180"/>
+      </w:pPr>
+    </w:lvl>
+    <w:lvl w:ilvl="6" w:tplc="0409000F" w:tentative="1">
+      <w:start w:val="1"/>
+      <w:numFmt w:val="decimal"/>
+      <w:lvlText w:val="%7."/>
+      <w:lvlJc w:val="left"/>
+      <w:pPr>
+        <w:ind w:left="4680" w:hanging="360"/>
+      </w:pPr>
+    </w:lvl>
+    <w:lvl w:ilvl="7" w:tplc="04090019" w:tentative="1">
+      <w:start w:val="1"/>
+      <w:numFmt w:val="lowerLetter"/>
+      <w:lvlText w:val="%8."/>
+      <w:lvlJc w:val="left"/>
+      <w:pPr>
+        <w:ind w:left="5400" w:hanging="360"/>
+      </w:pPr>
+    </w:lvl>
+    <w:lvl w:ilvl="8" w:tplc="0409001B" w:tentative="1">
+      <w:start w:val="1"/>
+      <w:numFmt w:val="lowerRoman"/>
+      <w:lvlText w:val="%9."/>
+      <w:lvlJc w:val="right"/>
+      <w:pPr>
+        <w:ind w:left="6120" w:hanging="180"/>
+      </w:pPr>
+    </w:lvl>
+  </w:abstractNum>
+  <w:abstractNum w:abstractNumId="1" w15:restartNumberingAfterBreak="0">
+    <w:nsid w:val="1DB43EA6"/>
+    <w:multiLevelType w:val="hybridMultilevel"/>
+    <w:tmpl w:val="E19E04BE"/>
+    <w:lvl w:ilvl="0" w:tplc="0409000F">
+      <w:start w:val="1"/>
+      <w:numFmt w:val="decimal"/>
+      <w:lvlText w:val="%1."/>
+      <w:lvlJc w:val="left"/>
+      <w:pPr>
+        <w:ind w:left="720" w:hanging="360"/>
+      </w:pPr>
+      <w:rPr>
+        <w:rFonts w:hint="default"/>
+      </w:rPr>
+    </w:lvl>
+    <w:lvl w:ilvl="1" w:tplc="04090019" w:tentative="1">
+      <w:start w:val="1"/>
+      <w:numFmt w:val="lowerLetter"/>
+      <w:lvlText w:val="%2."/>
+      <w:lvlJc w:val="left"/>
+      <w:pPr>
+        <w:ind w:left="1440" w:hanging="360"/>
+      </w:pPr>
+    </w:lvl>
+    <w:lvl w:ilvl="2" w:tplc="0409001B" w:tentative="1">
+      <w:start w:val="1"/>
+      <w:numFmt w:val="lowerRoman"/>
+      <w:lvlText w:val="%3."/>
+      <w:lvlJc w:val="right"/>
+      <w:pPr>
+        <w:ind w:left="2160" w:hanging="180"/>
+      </w:pPr>
+    </w:lvl>
+    <w:lvl w:ilvl="3" w:tplc="0409000F" w:tentative="1">
+      <w:start w:val="1"/>
+      <w:numFmt w:val="decimal"/>
+      <w:lvlText w:val="%4."/>
+      <w:lvlJc w:val="left"/>
+      <w:pPr>
+        <w:ind w:left="2880" w:hanging="360"/>
+      </w:pPr>
+    </w:lvl>
+    <w:lvl w:ilvl="4" w:tplc="04090019" w:tentative="1">
+      <w:start w:val="1"/>
+      <w:numFmt w:val="lowerLetter"/>
+      <w:lvlText w:val="%5."/>
+      <w:lvlJc w:val="left"/>
+      <w:pPr>
+        <w:ind w:left="3600" w:hanging="360"/>
+      </w:pPr>
+    </w:lvl>
+    <w:lvl w:ilvl="5" w:tplc="0409001B" w:tentative="1">
+      <w:start w:val="1"/>
+      <w:numFmt w:val="lowerRoman"/>
+      <w:lvlText w:val="%6."/>
+      <w:lvlJc w:val="right"/>
+      <w:pPr>
+        <w:ind w:left="4320" w:hanging="180"/>
+      </w:pPr>
+    </w:lvl>
+    <w:lvl w:ilvl="6" w:tplc="0409000F" w:tentative="1">
+      <w:start w:val="1"/>
+      <w:numFmt w:val="decimal"/>
+      <w:lvlText w:val="%7."/>
+      <w:lvlJc w:val="left"/>
+      <w:pPr>
+        <w:ind w:left="5040" w:hanging="360"/>
+      </w:pPr>
+    </w:lvl>
+    <w:lvl w:ilvl="7" w:tplc="04090019" w:tentative="1">
+      <w:start w:val="1"/>
+      <w:numFmt w:val="lowerLetter"/>
+      <w:lvlText w:val="%8."/>
+      <w:lvlJc w:val="left"/>
+      <w:pPr>
+        <w:ind w:left="5760" w:hanging="360"/>
+      </w:pPr>
+    </w:lvl>
+    <w:lvl w:ilvl="8" w:tplc="0409001B" w:tentative="1">
+      <w:start w:val="1"/>
+      <w:numFmt w:val="lowerRoman"/>
+      <w:lvlText w:val="%9."/>
+      <w:lvlJc w:val="right"/>
+      <w:pPr>
+        <w:ind w:left="6480" w:hanging="180"/>
+      </w:pPr>
+    </w:lvl>
+  </w:abstractNum>
+  <w:abstractNum w:abstractNumId="2" w15:restartNumberingAfterBreak="0">
     <w:nsid w:val="2D815BB4"/>
     <w:multiLevelType w:val="hybridMultilevel"/>
     <w:tmpl w:val="A834568E"/>
@@ -4532,7 +5552,96 @@
       </w:rPr>
     </w:lvl>
   </w:abstractNum>
-  <w:abstractNum w:abstractNumId="1" w15:restartNumberingAfterBreak="0">
+  <w:abstractNum w:abstractNumId="3" w15:restartNumberingAfterBreak="0">
+    <w:nsid w:val="2EB05EAD"/>
+    <w:multiLevelType w:val="hybridMultilevel"/>
+    <w:tmpl w:val="DA08F1EC"/>
+    <w:lvl w:ilvl="0" w:tplc="FFFFFFFF">
+      <w:start w:val="1"/>
+      <w:numFmt w:val="decimal"/>
+      <w:lvlText w:val="%1."/>
+      <w:lvlJc w:val="left"/>
+      <w:pPr>
+        <w:ind w:left="720" w:hanging="360"/>
+      </w:pPr>
+      <w:rPr>
+        <w:rFonts w:ascii="Arial" w:eastAsia="Times New Roman" w:hAnsi="Arial" w:cs="Arial"/>
+      </w:rPr>
+    </w:lvl>
+    <w:lvl w:ilvl="1" w:tplc="FFFFFFFF" w:tentative="1">
+      <w:start w:val="1"/>
+      <w:numFmt w:val="lowerLetter"/>
+      <w:lvlText w:val="%2."/>
+      <w:lvlJc w:val="left"/>
+      <w:pPr>
+        <w:ind w:left="1440" w:hanging="360"/>
+      </w:pPr>
+    </w:lvl>
+    <w:lvl w:ilvl="2" w:tplc="FFFFFFFF" w:tentative="1">
+      <w:start w:val="1"/>
+      <w:numFmt w:val="lowerRoman"/>
+      <w:lvlText w:val="%3."/>
+      <w:lvlJc w:val="right"/>
+      <w:pPr>
+        <w:ind w:left="2160" w:hanging="180"/>
+      </w:pPr>
+    </w:lvl>
+    <w:lvl w:ilvl="3" w:tplc="FFFFFFFF" w:tentative="1">
+      <w:start w:val="1"/>
+      <w:numFmt w:val="decimal"/>
+      <w:lvlText w:val="%4."/>
+      <w:lvlJc w:val="left"/>
+      <w:pPr>
+        <w:ind w:left="2880" w:hanging="360"/>
+      </w:pPr>
+    </w:lvl>
+    <w:lvl w:ilvl="4" w:tplc="FFFFFFFF" w:tentative="1">
+      <w:start w:val="1"/>
+      <w:numFmt w:val="lowerLetter"/>
+      <w:lvlText w:val="%5."/>
+      <w:lvlJc w:val="left"/>
+      <w:pPr>
+        <w:ind w:left="3600" w:hanging="360"/>
+      </w:pPr>
+    </w:lvl>
+    <w:lvl w:ilvl="5" w:tplc="FFFFFFFF" w:tentative="1">
+      <w:start w:val="1"/>
+      <w:numFmt w:val="lowerRoman"/>
+      <w:lvlText w:val="%6."/>
+      <w:lvlJc w:val="right"/>
+      <w:pPr>
+        <w:ind w:left="4320" w:hanging="180"/>
+      </w:pPr>
+    </w:lvl>
+    <w:lvl w:ilvl="6" w:tplc="FFFFFFFF" w:tentative="1">
+      <w:start w:val="1"/>
+      <w:numFmt w:val="decimal"/>
+      <w:lvlText w:val="%7."/>
+      <w:lvlJc w:val="left"/>
+      <w:pPr>
+        <w:ind w:left="5040" w:hanging="360"/>
+      </w:pPr>
+    </w:lvl>
+    <w:lvl w:ilvl="7" w:tplc="FFFFFFFF" w:tentative="1">
+      <w:start w:val="1"/>
+      <w:numFmt w:val="lowerLetter"/>
+      <w:lvlText w:val="%8."/>
+      <w:lvlJc w:val="left"/>
+      <w:pPr>
+        <w:ind w:left="5760" w:hanging="360"/>
+      </w:pPr>
+    </w:lvl>
+    <w:lvl w:ilvl="8" w:tplc="FFFFFFFF" w:tentative="1">
+      <w:start w:val="1"/>
+      <w:numFmt w:val="lowerRoman"/>
+      <w:lvlText w:val="%9."/>
+      <w:lvlJc w:val="right"/>
+      <w:pPr>
+        <w:ind w:left="6480" w:hanging="180"/>
+      </w:pPr>
+    </w:lvl>
+  </w:abstractNum>
+  <w:abstractNum w:abstractNumId="4" w15:restartNumberingAfterBreak="0">
     <w:nsid w:val="3A21441E"/>
     <w:multiLevelType w:val="hybridMultilevel"/>
     <w:tmpl w:val="607E467E"/>
@@ -4649,7 +5758,96 @@
       </w:pPr>
     </w:lvl>
   </w:abstractNum>
-  <w:abstractNum w:abstractNumId="2" w15:restartNumberingAfterBreak="0">
+  <w:abstractNum w:abstractNumId="5" w15:restartNumberingAfterBreak="0">
+    <w:nsid w:val="3BD467F7"/>
+    <w:multiLevelType w:val="hybridMultilevel"/>
+    <w:tmpl w:val="AA5C4040"/>
+    <w:lvl w:ilvl="0" w:tplc="0409000F">
+      <w:start w:val="1"/>
+      <w:numFmt w:val="decimal"/>
+      <w:lvlText w:val="%1."/>
+      <w:lvlJc w:val="left"/>
+      <w:pPr>
+        <w:ind w:left="360" w:hanging="360"/>
+      </w:pPr>
+      <w:rPr>
+        <w:rFonts w:hint="default"/>
+      </w:rPr>
+    </w:lvl>
+    <w:lvl w:ilvl="1" w:tplc="04090019" w:tentative="1">
+      <w:start w:val="1"/>
+      <w:numFmt w:val="lowerLetter"/>
+      <w:lvlText w:val="%2."/>
+      <w:lvlJc w:val="left"/>
+      <w:pPr>
+        <w:ind w:left="1080" w:hanging="360"/>
+      </w:pPr>
+    </w:lvl>
+    <w:lvl w:ilvl="2" w:tplc="0409001B" w:tentative="1">
+      <w:start w:val="1"/>
+      <w:numFmt w:val="lowerRoman"/>
+      <w:lvlText w:val="%3."/>
+      <w:lvlJc w:val="right"/>
+      <w:pPr>
+        <w:ind w:left="1800" w:hanging="180"/>
+      </w:pPr>
+    </w:lvl>
+    <w:lvl w:ilvl="3" w:tplc="0409000F" w:tentative="1">
+      <w:start w:val="1"/>
+      <w:numFmt w:val="decimal"/>
+      <w:lvlText w:val="%4."/>
+      <w:lvlJc w:val="left"/>
+      <w:pPr>
+        <w:ind w:left="2520" w:hanging="360"/>
+      </w:pPr>
+    </w:lvl>
+    <w:lvl w:ilvl="4" w:tplc="04090019" w:tentative="1">
+      <w:start w:val="1"/>
+      <w:numFmt w:val="lowerLetter"/>
+      <w:lvlText w:val="%5."/>
+      <w:lvlJc w:val="left"/>
+      <w:pPr>
+        <w:ind w:left="3240" w:hanging="360"/>
+      </w:pPr>
+    </w:lvl>
+    <w:lvl w:ilvl="5" w:tplc="0409001B" w:tentative="1">
+      <w:start w:val="1"/>
+      <w:numFmt w:val="lowerRoman"/>
+      <w:lvlText w:val="%6."/>
+      <w:lvlJc w:val="right"/>
+      <w:pPr>
+        <w:ind w:left="3960" w:hanging="180"/>
+      </w:pPr>
+    </w:lvl>
+    <w:lvl w:ilvl="6" w:tplc="0409000F" w:tentative="1">
+      <w:start w:val="1"/>
+      <w:numFmt w:val="decimal"/>
+      <w:lvlText w:val="%7."/>
+      <w:lvlJc w:val="left"/>
+      <w:pPr>
+        <w:ind w:left="4680" w:hanging="360"/>
+      </w:pPr>
+    </w:lvl>
+    <w:lvl w:ilvl="7" w:tplc="04090019" w:tentative="1">
+      <w:start w:val="1"/>
+      <w:numFmt w:val="lowerLetter"/>
+      <w:lvlText w:val="%8."/>
+      <w:lvlJc w:val="left"/>
+      <w:pPr>
+        <w:ind w:left="5400" w:hanging="360"/>
+      </w:pPr>
+    </w:lvl>
+    <w:lvl w:ilvl="8" w:tplc="0409001B" w:tentative="1">
+      <w:start w:val="1"/>
+      <w:numFmt w:val="lowerRoman"/>
+      <w:lvlText w:val="%9."/>
+      <w:lvlJc w:val="right"/>
+      <w:pPr>
+        <w:ind w:left="6120" w:hanging="180"/>
+      </w:pPr>
+    </w:lvl>
+  </w:abstractNum>
+  <w:abstractNum w:abstractNumId="6" w15:restartNumberingAfterBreak="0">
     <w:nsid w:val="4659150F"/>
     <w:multiLevelType w:val="hybridMultilevel"/>
     <w:tmpl w:val="2144948C"/>
@@ -4762,7 +5960,7 @@
       </w:rPr>
     </w:lvl>
   </w:abstractNum>
-  <w:abstractNum w:abstractNumId="3" w15:restartNumberingAfterBreak="0">
+  <w:abstractNum w:abstractNumId="7" w15:restartNumberingAfterBreak="0">
     <w:nsid w:val="72D2393C"/>
     <w:multiLevelType w:val="hybridMultilevel"/>
     <w:tmpl w:val="E710EEFE"/>
@@ -4848,7 +6046,7 @@
       </w:pPr>
     </w:lvl>
   </w:abstractNum>
-  <w:abstractNum w:abstractNumId="4" w15:restartNumberingAfterBreak="0">
+  <w:abstractNum w:abstractNumId="8" w15:restartNumberingAfterBreak="0">
     <w:nsid w:val="73F37BFE"/>
     <w:multiLevelType w:val="hybridMultilevel"/>
     <w:tmpl w:val="FA704D92"/>
@@ -4989,7 +6187,7 @@
       </w:rPr>
     </w:lvl>
   </w:abstractNum>
-  <w:abstractNum w:abstractNumId="5" w15:restartNumberingAfterBreak="0">
+  <w:abstractNum w:abstractNumId="9" w15:restartNumberingAfterBreak="0">
     <w:nsid w:val="75CD01DE"/>
     <w:multiLevelType w:val="hybridMultilevel"/>
     <w:tmpl w:val="9B5ECE46"/>
@@ -5075,7 +6273,7 @@
       </w:pPr>
     </w:lvl>
   </w:abstractNum>
-  <w:abstractNum w:abstractNumId="6" w15:restartNumberingAfterBreak="0">
+  <w:abstractNum w:abstractNumId="10" w15:restartNumberingAfterBreak="0">
     <w:nsid w:val="775133A1"/>
     <w:multiLevelType w:val="multilevel"/>
     <w:tmpl w:val="65BC53E8"/>
@@ -5211,35 +6409,140 @@
       </w:rPr>
     </w:lvl>
   </w:abstractNum>
+  <w:abstractNum w:abstractNumId="11" w15:restartNumberingAfterBreak="0">
+    <w:nsid w:val="7CA87FAA"/>
+    <w:multiLevelType w:val="hybridMultilevel"/>
+    <w:tmpl w:val="3EEC52B2"/>
+    <w:lvl w:ilvl="0" w:tplc="0409000F">
+      <w:start w:val="1"/>
+      <w:numFmt w:val="decimal"/>
+      <w:lvlText w:val="%1."/>
+      <w:lvlJc w:val="left"/>
+      <w:pPr>
+        <w:ind w:left="360" w:hanging="360"/>
+      </w:pPr>
+      <w:rPr>
+        <w:rFonts w:hint="default"/>
+        <w:color w:val="auto"/>
+      </w:rPr>
+    </w:lvl>
+    <w:lvl w:ilvl="1" w:tplc="04090019" w:tentative="1">
+      <w:start w:val="1"/>
+      <w:numFmt w:val="lowerLetter"/>
+      <w:lvlText w:val="%2."/>
+      <w:lvlJc w:val="left"/>
+      <w:pPr>
+        <w:ind w:left="1080" w:hanging="360"/>
+      </w:pPr>
+    </w:lvl>
+    <w:lvl w:ilvl="2" w:tplc="0409001B" w:tentative="1">
+      <w:start w:val="1"/>
+      <w:numFmt w:val="lowerRoman"/>
+      <w:lvlText w:val="%3."/>
+      <w:lvlJc w:val="right"/>
+      <w:pPr>
+        <w:ind w:left="1800" w:hanging="180"/>
+      </w:pPr>
+    </w:lvl>
+    <w:lvl w:ilvl="3" w:tplc="0409000F" w:tentative="1">
+      <w:start w:val="1"/>
+      <w:numFmt w:val="decimal"/>
+      <w:lvlText w:val="%4."/>
+      <w:lvlJc w:val="left"/>
+      <w:pPr>
+        <w:ind w:left="2520" w:hanging="360"/>
+      </w:pPr>
+    </w:lvl>
+    <w:lvl w:ilvl="4" w:tplc="04090019" w:tentative="1">
+      <w:start w:val="1"/>
+      <w:numFmt w:val="lowerLetter"/>
+      <w:lvlText w:val="%5."/>
+      <w:lvlJc w:val="left"/>
+      <w:pPr>
+        <w:ind w:left="3240" w:hanging="360"/>
+      </w:pPr>
+    </w:lvl>
+    <w:lvl w:ilvl="5" w:tplc="0409001B" w:tentative="1">
+      <w:start w:val="1"/>
+      <w:numFmt w:val="lowerRoman"/>
+      <w:lvlText w:val="%6."/>
+      <w:lvlJc w:val="right"/>
+      <w:pPr>
+        <w:ind w:left="3960" w:hanging="180"/>
+      </w:pPr>
+    </w:lvl>
+    <w:lvl w:ilvl="6" w:tplc="0409000F" w:tentative="1">
+      <w:start w:val="1"/>
+      <w:numFmt w:val="decimal"/>
+      <w:lvlText w:val="%7."/>
+      <w:lvlJc w:val="left"/>
+      <w:pPr>
+        <w:ind w:left="4680" w:hanging="360"/>
+      </w:pPr>
+    </w:lvl>
+    <w:lvl w:ilvl="7" w:tplc="04090019" w:tentative="1">
+      <w:start w:val="1"/>
+      <w:numFmt w:val="lowerLetter"/>
+      <w:lvlText w:val="%8."/>
+      <w:lvlJc w:val="left"/>
+      <w:pPr>
+        <w:ind w:left="5400" w:hanging="360"/>
+      </w:pPr>
+    </w:lvl>
+    <w:lvl w:ilvl="8" w:tplc="0409001B" w:tentative="1">
+      <w:start w:val="1"/>
+      <w:numFmt w:val="lowerRoman"/>
+      <w:lvlText w:val="%9."/>
+      <w:lvlJc w:val="right"/>
+      <w:pPr>
+        <w:ind w:left="6120" w:hanging="180"/>
+      </w:pPr>
+    </w:lvl>
+  </w:abstractNum>
   <w:num w:numId="1" w16cid:durableId="1516992223">
+    <w:abstractNumId w:val="8"/>
+  </w:num>
+  <w:num w:numId="2" w16cid:durableId="1511489443">
+    <w:abstractNumId w:val="10"/>
+  </w:num>
+  <w:num w:numId="3" w16cid:durableId="437260548">
+    <w:abstractNumId w:val="10"/>
+  </w:num>
+  <w:num w:numId="4" w16cid:durableId="2121299055">
+    <w:abstractNumId w:val="10"/>
+  </w:num>
+  <w:num w:numId="5" w16cid:durableId="2074622422">
+    <w:abstractNumId w:val="10"/>
+  </w:num>
+  <w:num w:numId="6" w16cid:durableId="731734251">
     <w:abstractNumId w:val="4"/>
   </w:num>
-  <w:num w:numId="2" w16cid:durableId="1511489443">
+  <w:num w:numId="7" w16cid:durableId="51387661">
+    <w:abstractNumId w:val="2"/>
+  </w:num>
+  <w:num w:numId="8" w16cid:durableId="1041829855">
     <w:abstractNumId w:val="6"/>
   </w:num>
-  <w:num w:numId="3" w16cid:durableId="437260548">
-    <w:abstractNumId w:val="6"/>
+  <w:num w:numId="9" w16cid:durableId="1269922912">
+    <w:abstractNumId w:val="9"/>
   </w:num>
-  <w:num w:numId="4" w16cid:durableId="2121299055">
-    <w:abstractNumId w:val="6"/>
+  <w:num w:numId="10" w16cid:durableId="361170821">
+    <w:abstractNumId w:val="7"/>
   </w:num>
-  <w:num w:numId="5" w16cid:durableId="2074622422">
-    <w:abstractNumId w:val="6"/>
-  </w:num>
-  <w:num w:numId="6" w16cid:durableId="731734251">
+  <w:num w:numId="11" w16cid:durableId="235096815">
     <w:abstractNumId w:val="1"/>
   </w:num>
-  <w:num w:numId="7" w16cid:durableId="51387661">
+  <w:num w:numId="12" w16cid:durableId="855076983">
     <w:abstractNumId w:val="0"/>
   </w:num>
-  <w:num w:numId="8" w16cid:durableId="1041829855">
-    <w:abstractNumId w:val="2"/>
+  <w:num w:numId="13" w16cid:durableId="1657421120">
+    <w:abstractNumId w:val="3"/>
   </w:num>
-  <w:num w:numId="9" w16cid:durableId="1269922912">
+  <w:num w:numId="14" w16cid:durableId="861673450">
+    <w:abstractNumId w:val="11"/>
+  </w:num>
+  <w:num w:numId="15" w16cid:durableId="634412730">
     <w:abstractNumId w:val="5"/>
-  </w:num>
-  <w:num w:numId="10" w16cid:durableId="361170821">
-    <w:abstractNumId w:val="3"/>
   </w:num>
   <w:numIdMacAtCleanup w:val="6"/>
 </w:numbering>
@@ -6137,6 +7440,18 @@
       <w:shd w:val="clear" w:color="auto" w:fill="E1DFDD"/>
     </w:rPr>
   </w:style>
+  <w:style w:type="character" w:styleId="FollowedHyperlink">
+    <w:name w:val="FollowedHyperlink"/>
+    <w:basedOn w:val="DefaultParagraphFont"/>
+    <w:uiPriority w:val="99"/>
+    <w:semiHidden/>
+    <w:unhideWhenUsed/>
+    <w:rsid w:val="008A2AE4"/>
+    <w:rPr>
+      <w:color w:val="954F72" w:themeColor="followedHyperlink"/>
+      <w:u w:val="single"/>
+    </w:rPr>
+  </w:style>
 </w:styles>
 </file>
 
@@ -6236,12 +7551,12 @@
 
 <file path=word/glossary/fontTable.xml><?xml version="1.0" encoding="utf-8"?>
 <w:fonts xmlns:mc="http://schemas.openxmlformats.org/markup-compatibility/2006" xmlns:r="http://schemas.openxmlformats.org/officeDocument/2006/relationships" xmlns:w="http://schemas.openxmlformats.org/wordprocessingml/2006/main" xmlns:w14="http://schemas.microsoft.com/office/word/2010/wordml" xmlns:w15="http://schemas.microsoft.com/office/word/2012/wordml" xmlns:w16cex="http://schemas.microsoft.com/office/word/2018/wordml/cex" xmlns:w16cid="http://schemas.microsoft.com/office/word/2016/wordml/cid" xmlns:w16="http://schemas.microsoft.com/office/word/2018/wordml" xmlns:w16sdtdh="http://schemas.microsoft.com/office/word/2020/wordml/sdtdatahash" xmlns:w16se="http://schemas.microsoft.com/office/word/2015/wordml/symex" mc:Ignorable="w14 w15 w16se w16cid w16 w16cex w16sdtdh">
-  <w:font w:name="Symbol">
-    <w:panose1 w:val="05050102010706020507"/>
-    <w:charset w:val="02"/>
-    <w:family w:val="roman"/>
+  <w:font w:name="Arial">
+    <w:panose1 w:val="020B0604020202020204"/>
+    <w:charset w:val="00"/>
+    <w:family w:val="swiss"/>
     <w:pitch w:val="variable"/>
-    <w:sig w:usb0="00000000" w:usb1="10000000" w:usb2="00000000" w:usb3="00000000" w:csb0="80000000" w:csb1="00000000"/>
+    <w:sig w:usb0="E0002EFF" w:usb1="C000785B" w:usb2="00000009" w:usb3="00000000" w:csb0="000001FF" w:csb1="00000000"/>
   </w:font>
   <w:font w:name="Times New Roman">
     <w:panose1 w:val="02020603050405020304"/>
@@ -6249,6 +7564,13 @@
     <w:family w:val="roman"/>
     <w:pitch w:val="variable"/>
     <w:sig w:usb0="E0002EFF" w:usb1="C000785B" w:usb2="00000009" w:usb3="00000000" w:csb0="000001FF" w:csb1="00000000"/>
+  </w:font>
+  <w:font w:name="Symbol">
+    <w:panose1 w:val="05050102010706020507"/>
+    <w:charset w:val="02"/>
+    <w:family w:val="roman"/>
+    <w:pitch w:val="variable"/>
+    <w:sig w:usb0="00000000" w:usb1="10000000" w:usb2="00000000" w:usb3="00000000" w:csb0="80000000" w:csb1="00000000"/>
   </w:font>
   <w:font w:name="Courier New">
     <w:panose1 w:val="02070309020205020404"/>
@@ -6264,29 +7586,20 @@
     <w:pitch w:val="variable"/>
     <w:sig w:usb0="00000000" w:usb1="10000000" w:usb2="00000000" w:usb3="00000000" w:csb0="80000000" w:csb1="00000000"/>
   </w:font>
-  <w:font w:name="Arial">
-    <w:panose1 w:val="020B0604020202020204"/>
-    <w:charset w:val="00"/>
-    <w:family w:val="swiss"/>
-    <w:pitch w:val="variable"/>
-    <w:sig w:usb0="E0002EFF" w:usb1="C000785B" w:usb2="00000009" w:usb3="00000000" w:csb0="000001FF" w:csb1="00000000"/>
-  </w:font>
   <w:font w:name="MS Mincho">
     <w:altName w:val="ＭＳ 明朝"/>
     <w:panose1 w:val="02020609040205080304"/>
     <w:charset w:val="80"/>
-    <w:family w:val="roman"/>
-    <w:notTrueType/>
+    <w:family w:val="modern"/>
     <w:pitch w:val="fixed"/>
-    <w:sig w:usb0="00000000" w:usb1="08070000" w:usb2="00000010" w:usb3="00000000" w:csb0="00020000" w:csb1="00000000"/>
+    <w:sig w:usb0="E00002FF" w:usb1="6AC7FDFB" w:usb2="08000012" w:usb3="00000000" w:csb0="0002009F" w:csb1="00000000"/>
   </w:font>
   <w:font w:name="Arial Unicode MS">
     <w:panose1 w:val="020B0604020202020204"/>
-    <w:charset w:val="00"/>
-    <w:family w:val="roman"/>
-    <w:notTrueType/>
+    <w:charset w:val="80"/>
+    <w:family w:val="swiss"/>
     <w:pitch w:val="variable"/>
-    <w:sig w:usb0="00000003" w:usb1="00000000" w:usb2="00000000" w:usb3="00000000" w:csb0="00000001" w:csb1="00000000"/>
+    <w:sig w:usb0="F7FFAFFF" w:usb1="E9DFFFFF" w:usb2="0000003F" w:usb3="00000000" w:csb0="003F01FF" w:csb1="00000000"/>
   </w:font>
   <w:font w:name="Tahoma">
     <w:panose1 w:val="020B0604030504040204"/>
@@ -6353,6 +7666,10 @@
     <w:rsid w:val="004B79A3"/>
     <w:rsid w:val="006743EC"/>
     <w:rsid w:val="006D016B"/>
+    <w:rsid w:val="006F1B08"/>
+    <w:rsid w:val="00AD3560"/>
+    <w:rsid w:val="00C25572"/>
+    <w:rsid w:val="00C46302"/>
     <w:rsid w:val="00CA3B82"/>
   </w:rsids>
   <m:mathPr>

</xml_diff>